<commit_message>
Add logo in Documentation
</commit_message>
<xml_diff>
--- a/Documents/Documentation.docx
+++ b/Documents/Documentation.docx
@@ -92,11 +92,9 @@
           <w:color w:val="8496B0"/>
           <w:sz w:val="56"/>
           <w:szCs w:val="56"/>
-          <w:lang w:val="de-DE"/>
         </w:rPr>
         <w:t>A</w:t>
       </w:r>
-      <w:proofErr w:type="spellStart"/>
       <w:r>
         <w:rPr>
           <w:rFonts w:ascii="Calibri" w:eastAsia="Calibri" w:hAnsi="Calibri" w:cs="Calibri"/>
@@ -106,7 +104,6 @@
         </w:rPr>
         <w:t>rizona</w:t>
       </w:r>
-      <w:proofErr w:type="spellEnd"/>
     </w:p>
     <w:p>
       <w:pPr>
@@ -131,24 +128,71 @@
           <w:lang w:val="bg-BG"/>
         </w:rPr>
       </w:pPr>
+      <w:r>
+        <w:rPr>
+          <w:noProof/>
+        </w:rPr>
+        <w:drawing>
+          <wp:anchor distT="0" distB="0" distL="114300" distR="114300" simplePos="0" relativeHeight="251670528" behindDoc="0" locked="0" layoutInCell="1" allowOverlap="1" wp14:anchorId="0191DCC4" wp14:editId="2ED05244">
+            <wp:simplePos x="0" y="0"/>
+            <wp:positionH relativeFrom="column">
+              <wp:posOffset>85725</wp:posOffset>
+            </wp:positionH>
+            <wp:positionV relativeFrom="paragraph">
+              <wp:posOffset>78105</wp:posOffset>
+            </wp:positionV>
+            <wp:extent cx="5943600" cy="3914775"/>
+            <wp:effectExtent l="0" t="0" r="0" b="9525"/>
+            <wp:wrapNone/>
+            <wp:docPr id="5" name="Picture 5" descr="Shape, polygon&#10;&#10;Description automatically generated"/>
+            <wp:cNvGraphicFramePr>
+              <a:graphicFrameLocks xmlns:a="http://schemas.openxmlformats.org/drawingml/2006/main" noChangeAspect="1"/>
+            </wp:cNvGraphicFramePr>
+            <a:graphic xmlns:a="http://schemas.openxmlformats.org/drawingml/2006/main">
+              <a:graphicData uri="http://schemas.openxmlformats.org/drawingml/2006/picture">
+                <pic:pic xmlns:pic="http://schemas.openxmlformats.org/drawingml/2006/picture">
+                  <pic:nvPicPr>
+                    <pic:cNvPr id="5" name="Picture 5" descr="Shape, polygon&#10;&#10;Description automatically generated"/>
+                    <pic:cNvPicPr>
+                      <a:picLocks noChangeAspect="1" noChangeArrowheads="1"/>
+                    </pic:cNvPicPr>
+                  </pic:nvPicPr>
+                  <pic:blipFill>
+                    <a:blip r:embed="rId8" cstate="print">
+                      <a:extLst>
+                        <a:ext uri="{28A0092B-C50C-407E-A947-70E740481C1C}">
+                          <a14:useLocalDpi xmlns:a14="http://schemas.microsoft.com/office/drawing/2010/main" val="0"/>
+                        </a:ext>
+                      </a:extLst>
+                    </a:blip>
+                    <a:srcRect/>
+                    <a:stretch>
+                      <a:fillRect/>
+                    </a:stretch>
+                  </pic:blipFill>
+                  <pic:spPr bwMode="auto">
+                    <a:xfrm>
+                      <a:off x="0" y="0"/>
+                      <a:ext cx="5943600" cy="3914775"/>
+                    </a:xfrm>
+                    <a:prstGeom prst="rect">
+                      <a:avLst/>
+                    </a:prstGeom>
+                    <a:noFill/>
+                    <a:ln>
+                      <a:noFill/>
+                    </a:ln>
+                  </pic:spPr>
+                </pic:pic>
+              </a:graphicData>
+            </a:graphic>
+          </wp:anchor>
+        </w:drawing>
+      </w:r>
     </w:p>
     <w:p>
       <w:pPr>
         <w:spacing w:after="0"/>
-        <w:ind w:left="130"/>
-        <w:rPr>
-          <w:rFonts w:ascii="Calibri" w:eastAsia="Calibri" w:hAnsi="Calibri" w:cs="Calibri"/>
-          <w:color w:val="8496B0"/>
-          <w:sz w:val="40"/>
-          <w:szCs w:val="40"/>
-          <w:lang w:val="bg-BG"/>
-        </w:rPr>
-      </w:pPr>
-    </w:p>
-    <w:p>
-      <w:pPr>
-        <w:spacing w:after="0"/>
-        <w:ind w:left="130"/>
         <w:rPr>
           <w:rFonts w:ascii="Calibri" w:eastAsia="Calibri" w:hAnsi="Calibri" w:cs="Calibri"/>
           <w:color w:val="8496B0"/>
@@ -180,6 +224,7 @@
           <w:color w:val="8496B0"/>
           <w:sz w:val="56"/>
           <w:szCs w:val="56"/>
+          <w:lang w:val="bg-BG"/>
         </w:rPr>
       </w:pPr>
     </w:p>
@@ -320,7 +365,7 @@
                     </pic:cNvPicPr>
                   </pic:nvPicPr>
                   <pic:blipFill>
-                    <a:blip r:embed="rId8">
+                    <a:blip r:embed="rId9">
                       <a:extLst>
                         <a:ext uri="{28A0092B-C50C-407E-A947-70E740481C1C}">
                           <a14:useLocalDpi xmlns:a14="http://schemas.microsoft.com/office/drawing/2010/main" val="0"/>
@@ -457,7 +502,6 @@
                 <v:path gradientshapeok="t" o:connecttype="rect"/>
               </v:shapetype>
               <v:shape id="Text Box 1" o:spid="_x0000_s1026" type="#_x0000_t202" style="position:absolute;left:0;text-align:left;margin-left:352.5pt;margin-top:69.05pt;width:2in;height:2in;z-index:251660288;visibility:visible;mso-wrap-style:none;mso-wrap-distance-left:9pt;mso-wrap-distance-top:0;mso-wrap-distance-right:9pt;mso-wrap-distance-bottom:0;mso-position-horizontal:absolute;mso-position-horizontal-relative:text;mso-position-vertical:absolute;mso-position-vertical-relative:text;v-text-anchor:top" o:gfxdata="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" filled="f" stroked="f">
-                <v:fill o:detectmouseclick="t"/>
                 <v:textbox style="mso-fit-shape-to-text:t">
                   <w:txbxContent>
                     <w:p>
@@ -505,6 +549,12 @@
     </w:p>
     <w:sdt>
       <w:sdtPr>
+        <w:rPr>
+          <w:rFonts w:asciiTheme="minorHAnsi" w:eastAsiaTheme="minorHAnsi" w:hAnsiTheme="minorHAnsi" w:cstheme="minorBidi"/>
+          <w:color w:val="auto"/>
+          <w:sz w:val="22"/>
+          <w:szCs w:val="22"/>
+        </w:rPr>
         <w:id w:val="1797485869"/>
         <w:docPartObj>
           <w:docPartGallery w:val="Table of Contents"/>
@@ -513,13 +563,9 @@
       </w:sdtPr>
       <w:sdtEndPr>
         <w:rPr>
-          <w:rFonts w:asciiTheme="minorHAnsi" w:eastAsiaTheme="minorHAnsi" w:hAnsiTheme="minorHAnsi" w:cstheme="minorBidi"/>
           <w:b/>
           <w:bCs/>
           <w:noProof/>
-          <w:color w:val="auto"/>
-          <w:sz w:val="22"/>
-          <w:szCs w:val="22"/>
         </w:rPr>
       </w:sdtEndPr>
       <w:sdtContent>
@@ -1586,6 +1632,7 @@
           <w:szCs w:val="36"/>
           <w:lang w:val="bg-BG"/>
         </w:rPr>
+        <w:lastRenderedPageBreak/>
         <w:t>Отбор</w:t>
       </w:r>
       <w:bookmarkEnd w:id="0"/>
@@ -1626,7 +1673,7 @@
                     <pic:cNvPicPr/>
                   </pic:nvPicPr>
                   <pic:blipFill>
-                    <a:blip r:embed="rId9">
+                    <a:blip r:embed="rId10">
                       <a:extLst>
                         <a:ext uri="{28A0092B-C50C-407E-A947-70E740481C1C}">
                           <a14:useLocalDpi xmlns:a14="http://schemas.microsoft.com/office/drawing/2010/main" val="0"/>
@@ -1729,30 +1776,14 @@
           <w:lang w:val="bg-BG"/>
         </w:rPr>
       </w:pPr>
-      <w:hyperlink r:id="rId10" w:history="1">
+      <w:hyperlink r:id="rId11" w:history="1">
         <w:r>
           <w:rPr>
             <w:rStyle w:val="Hyperlink"/>
             <w:sz w:val="24"/>
             <w:szCs w:val="24"/>
           </w:rPr>
-          <w:t>INMihayl</w:t>
-        </w:r>
-        <w:r>
-          <w:rPr>
-            <w:rStyle w:val="Hyperlink"/>
-            <w:sz w:val="24"/>
-            <w:szCs w:val="24"/>
-          </w:rPr>
-          <w:t>o</w:t>
-        </w:r>
-        <w:r>
-          <w:rPr>
-            <w:rStyle w:val="Hyperlink"/>
-            <w:sz w:val="24"/>
-            <w:szCs w:val="24"/>
-          </w:rPr>
-          <w:t>v</w:t>
+          <w:t>INMihaylov</w:t>
         </w:r>
         <w:r>
           <w:rPr>
@@ -1852,7 +1883,7 @@
                     <pic:cNvPicPr/>
                   </pic:nvPicPr>
                   <pic:blipFill>
-                    <a:blip r:embed="rId11">
+                    <a:blip r:embed="rId12">
                       <a:extLst>
                         <a:ext uri="{28A0092B-C50C-407E-A947-70E740481C1C}">
                           <a14:useLocalDpi xmlns:a14="http://schemas.microsoft.com/office/drawing/2010/main" val="0"/>
@@ -1966,7 +1997,7 @@
           <w:szCs w:val="24"/>
         </w:rPr>
       </w:pPr>
-      <w:hyperlink r:id="rId12" w:history="1">
+      <w:hyperlink r:id="rId13" w:history="1">
         <w:r>
           <w:rPr>
             <w:rStyle w:val="Hyperlink"/>
@@ -2036,7 +2067,7 @@
                     <pic:cNvPicPr/>
                   </pic:nvPicPr>
                   <pic:blipFill>
-                    <a:blip r:embed="rId13">
+                    <a:blip r:embed="rId14">
                       <a:extLst>
                         <a:ext uri="{28A0092B-C50C-407E-A947-70E740481C1C}">
                           <a14:useLocalDpi xmlns:a14="http://schemas.microsoft.com/office/drawing/2010/main" val="0"/>
@@ -2136,7 +2167,7 @@
           <w:lang w:val="bg-BG"/>
         </w:rPr>
       </w:pPr>
-      <w:hyperlink r:id="rId14" w:history="1">
+      <w:hyperlink r:id="rId15" w:history="1">
         <w:r>
           <w:rPr>
             <w:rStyle w:val="Hyperlink"/>
@@ -2243,7 +2274,7 @@
                     <pic:cNvPicPr/>
                   </pic:nvPicPr>
                   <pic:blipFill>
-                    <a:blip r:embed="rId15">
+                    <a:blip r:embed="rId16">
                       <a:extLst>
                         <a:ext uri="{28A0092B-C50C-407E-A947-70E740481C1C}">
                           <a14:useLocalDpi xmlns:a14="http://schemas.microsoft.com/office/drawing/2010/main" val="0"/>
@@ -2326,7 +2357,7 @@
           <w:szCs w:val="24"/>
         </w:rPr>
       </w:pPr>
-      <w:hyperlink r:id="rId16" w:history="1">
+      <w:hyperlink r:id="rId17" w:history="1">
         <w:r>
           <w:rPr>
             <w:rStyle w:val="Hyperlink"/>
@@ -2486,6 +2517,7 @@
         <w:rPr>
           <w:noProof/>
         </w:rPr>
+        <w:lastRenderedPageBreak/>
         <w:drawing>
           <wp:anchor distT="0" distB="0" distL="114300" distR="114300" simplePos="0" relativeHeight="251669504" behindDoc="0" locked="0" layoutInCell="1" allowOverlap="1" wp14:anchorId="3F957338" wp14:editId="1884DE5A">
             <wp:simplePos x="0" y="0"/>
@@ -2512,7 +2544,7 @@
                     </pic:cNvPicPr>
                   </pic:nvPicPr>
                   <pic:blipFill>
-                    <a:blip r:embed="rId17" cstate="print">
+                    <a:blip r:embed="rId18" cstate="print">
                       <a:extLst>
                         <a:ext uri="{28A0092B-C50C-407E-A947-70E740481C1C}">
                           <a14:useLocalDpi xmlns:a14="http://schemas.microsoft.com/office/drawing/2010/main" val="0"/>
@@ -2650,7 +2682,7 @@
                     </pic:cNvPicPr>
                   </pic:nvPicPr>
                   <pic:blipFill>
-                    <a:blip r:embed="rId18" cstate="print">
+                    <a:blip r:embed="rId19" cstate="print">
                       <a:extLst>
                         <a:ext uri="{28A0092B-C50C-407E-A947-70E740481C1C}">
                           <a14:useLocalDpi xmlns:a14="http://schemas.microsoft.com/office/drawing/2010/main" val="0"/>
@@ -2782,7 +2814,7 @@
                     </pic:cNvPicPr>
                   </pic:nvPicPr>
                   <pic:blipFill>
-                    <a:blip r:embed="rId19" cstate="print">
+                    <a:blip r:embed="rId20" cstate="print">
                       <a:extLst>
                         <a:ext uri="{28A0092B-C50C-407E-A947-70E740481C1C}">
                           <a14:useLocalDpi xmlns:a14="http://schemas.microsoft.com/office/drawing/2010/main" val="0"/>
@@ -2939,7 +2971,7 @@
                     </pic:cNvPicPr>
                   </pic:nvPicPr>
                   <pic:blipFill>
-                    <a:blip r:embed="rId20" cstate="print">
+                    <a:blip r:embed="rId21" cstate="print">
                       <a:extLst>
                         <a:ext uri="{28A0092B-C50C-407E-A947-70E740481C1C}">
                           <a14:useLocalDpi xmlns:a14="http://schemas.microsoft.com/office/drawing/2010/main" val="0"/>

</xml_diff>

<commit_message>
Add table with functions
</commit_message>
<xml_diff>
--- a/Documents/Documentation.docx
+++ b/Documents/Documentation.docx
@@ -2515,78 +2515,11 @@
       <w:bookmarkStart w:id="2" w:name="_Toc86780499"/>
       <w:r>
         <w:rPr>
-          <w:noProof/>
-        </w:rPr>
-        <w:lastRenderedPageBreak/>
-        <w:drawing>
-          <wp:anchor distT="0" distB="0" distL="114300" distR="114300" simplePos="0" relativeHeight="251669504" behindDoc="0" locked="0" layoutInCell="1" allowOverlap="1" wp14:anchorId="3F957338" wp14:editId="1884DE5A">
-            <wp:simplePos x="0" y="0"/>
-            <wp:positionH relativeFrom="rightMargin">
-              <wp:posOffset>76200</wp:posOffset>
-            </wp:positionH>
-            <wp:positionV relativeFrom="paragraph">
-              <wp:posOffset>342900</wp:posOffset>
-            </wp:positionV>
-            <wp:extent cx="719455" cy="809625"/>
-            <wp:effectExtent l="0" t="0" r="4445" b="0"/>
-            <wp:wrapNone/>
-            <wp:docPr id="17" name="Picture 17" descr="Icon&#10;&#10;Description automatically generated"/>
-            <wp:cNvGraphicFramePr>
-              <a:graphicFrameLocks xmlns:a="http://schemas.openxmlformats.org/drawingml/2006/main" noChangeAspect="1"/>
-            </wp:cNvGraphicFramePr>
-            <a:graphic xmlns:a="http://schemas.openxmlformats.org/drawingml/2006/main">
-              <a:graphicData uri="http://schemas.openxmlformats.org/drawingml/2006/picture">
-                <pic:pic xmlns:pic="http://schemas.openxmlformats.org/drawingml/2006/picture">
-                  <pic:nvPicPr>
-                    <pic:cNvPr id="17" name="Picture 17" descr="Icon&#10;&#10;Description automatically generated"/>
-                    <pic:cNvPicPr>
-                      <a:picLocks noChangeAspect="1" noChangeArrowheads="1"/>
-                    </pic:cNvPicPr>
-                  </pic:nvPicPr>
-                  <pic:blipFill>
-                    <a:blip r:embed="rId18" cstate="print">
-                      <a:extLst>
-                        <a:ext uri="{28A0092B-C50C-407E-A947-70E740481C1C}">
-                          <a14:useLocalDpi xmlns:a14="http://schemas.microsoft.com/office/drawing/2010/main" val="0"/>
-                        </a:ext>
-                      </a:extLst>
-                    </a:blip>
-                    <a:srcRect/>
-                    <a:stretch>
-                      <a:fillRect/>
-                    </a:stretch>
-                  </pic:blipFill>
-                  <pic:spPr bwMode="auto">
-                    <a:xfrm>
-                      <a:off x="0" y="0"/>
-                      <a:ext cx="719455" cy="809625"/>
-                    </a:xfrm>
-                    <a:prstGeom prst="rect">
-                      <a:avLst/>
-                    </a:prstGeom>
-                    <a:noFill/>
-                    <a:ln>
-                      <a:noFill/>
-                    </a:ln>
-                  </pic:spPr>
-                </pic:pic>
-              </a:graphicData>
-            </a:graphic>
-            <wp14:sizeRelH relativeFrom="margin">
-              <wp14:pctWidth>0</wp14:pctWidth>
-            </wp14:sizeRelH>
-            <wp14:sizeRelV relativeFrom="margin">
-              <wp14:pctHeight>0</wp14:pctHeight>
-            </wp14:sizeRelV>
-          </wp:anchor>
-        </w:drawing>
-      </w:r>
-      <w:r>
-        <w:rPr>
           <w:sz w:val="36"/>
           <w:szCs w:val="36"/>
           <w:lang w:val="bg-BG"/>
         </w:rPr>
+        <w:lastRenderedPageBreak/>
         <w:t>Използвани технологии</w:t>
       </w:r>
       <w:bookmarkEnd w:id="2"/>
@@ -2637,88 +2570,23 @@
     </w:p>
     <w:p>
       <w:pPr>
-        <w:rPr>
-          <w:sz w:val="24"/>
-          <w:szCs w:val="24"/>
-          <w:lang w:val="bg-BG"/>
-        </w:rPr>
-      </w:pPr>
-    </w:p>
-    <w:p>
-      <w:pPr>
-        <w:rPr>
-          <w:sz w:val="24"/>
-          <w:szCs w:val="24"/>
-          <w:lang w:val="bg-BG"/>
-        </w:rPr>
-      </w:pPr>
-      <w:r>
-        <w:rPr>
-          <w:noProof/>
-        </w:rPr>
-        <w:drawing>
-          <wp:anchor distT="0" distB="0" distL="114300" distR="114300" simplePos="0" relativeHeight="251668480" behindDoc="0" locked="0" layoutInCell="1" allowOverlap="1" wp14:anchorId="4D773423" wp14:editId="43C13148">
-            <wp:simplePos x="0" y="0"/>
-            <wp:positionH relativeFrom="rightMargin">
-              <wp:align>left</wp:align>
-            </wp:positionH>
-            <wp:positionV relativeFrom="paragraph">
-              <wp:posOffset>160020</wp:posOffset>
-            </wp:positionV>
-            <wp:extent cx="857250" cy="857250"/>
-            <wp:effectExtent l="0" t="0" r="0" b="0"/>
-            <wp:wrapNone/>
-            <wp:docPr id="15" name="Picture 15" descr="Github Logo - Free social media icons"/>
-            <wp:cNvGraphicFramePr>
-              <a:graphicFrameLocks xmlns:a="http://schemas.openxmlformats.org/drawingml/2006/main" noChangeAspect="1"/>
-            </wp:cNvGraphicFramePr>
-            <a:graphic xmlns:a="http://schemas.openxmlformats.org/drawingml/2006/main">
-              <a:graphicData uri="http://schemas.openxmlformats.org/drawingml/2006/picture">
-                <pic:pic xmlns:pic="http://schemas.openxmlformats.org/drawingml/2006/picture">
-                  <pic:nvPicPr>
-                    <pic:cNvPr id="0" name="Picture 17" descr="Github Logo - Free social media icons"/>
-                    <pic:cNvPicPr>
-                      <a:picLocks noChangeAspect="1" noChangeArrowheads="1"/>
-                    </pic:cNvPicPr>
-                  </pic:nvPicPr>
-                  <pic:blipFill>
-                    <a:blip r:embed="rId19" cstate="print">
-                      <a:extLst>
-                        <a:ext uri="{28A0092B-C50C-407E-A947-70E740481C1C}">
-                          <a14:useLocalDpi xmlns:a14="http://schemas.microsoft.com/office/drawing/2010/main" val="0"/>
-                        </a:ext>
-                      </a:extLst>
-                    </a:blip>
-                    <a:srcRect/>
-                    <a:stretch>
-                      <a:fillRect/>
-                    </a:stretch>
-                  </pic:blipFill>
-                  <pic:spPr bwMode="auto">
-                    <a:xfrm>
-                      <a:off x="0" y="0"/>
-                      <a:ext cx="857250" cy="857250"/>
-                    </a:xfrm>
-                    <a:prstGeom prst="rect">
-                      <a:avLst/>
-                    </a:prstGeom>
-                    <a:noFill/>
-                    <a:ln>
-                      <a:noFill/>
-                    </a:ln>
-                  </pic:spPr>
-                </pic:pic>
-              </a:graphicData>
-            </a:graphic>
-            <wp14:sizeRelH relativeFrom="margin">
-              <wp14:pctWidth>0</wp14:pctWidth>
-            </wp14:sizeRelH>
-            <wp14:sizeRelV relativeFrom="margin">
-              <wp14:pctHeight>0</wp14:pctHeight>
-            </wp14:sizeRelV>
-          </wp:anchor>
-        </w:drawing>
-      </w:r>
+        <w:pStyle w:val="ListParagraph"/>
+        <w:rPr>
+          <w:sz w:val="24"/>
+          <w:szCs w:val="24"/>
+          <w:lang w:val="bg-BG"/>
+        </w:rPr>
+      </w:pPr>
+    </w:p>
+    <w:p>
+      <w:pPr>
+        <w:pStyle w:val="ListParagraph"/>
+        <w:rPr>
+          <w:sz w:val="24"/>
+          <w:szCs w:val="24"/>
+          <w:lang w:val="bg-BG"/>
+        </w:rPr>
+      </w:pPr>
     </w:p>
     <w:p>
       <w:pPr>
@@ -2769,82 +2637,13 @@
     </w:p>
     <w:p>
       <w:pPr>
-        <w:rPr>
-          <w:sz w:val="24"/>
-          <w:szCs w:val="24"/>
-          <w:lang w:val="bg-BG"/>
-        </w:rPr>
-      </w:pPr>
-    </w:p>
-    <w:p>
-      <w:pPr>
-        <w:rPr>
-          <w:sz w:val="24"/>
-          <w:szCs w:val="24"/>
-          <w:lang w:val="bg-BG"/>
-        </w:rPr>
-      </w:pPr>
-      <w:r>
-        <w:rPr>
-          <w:noProof/>
-        </w:rPr>
-        <w:drawing>
-          <wp:anchor distT="0" distB="0" distL="114300" distR="114300" simplePos="0" relativeHeight="251667456" behindDoc="0" locked="0" layoutInCell="1" allowOverlap="1" wp14:anchorId="415DD232" wp14:editId="542B6860">
-            <wp:simplePos x="0" y="0"/>
-            <wp:positionH relativeFrom="rightMargin">
-              <wp:align>left</wp:align>
-            </wp:positionH>
-            <wp:positionV relativeFrom="paragraph">
-              <wp:posOffset>11430</wp:posOffset>
-            </wp:positionV>
-            <wp:extent cx="839470" cy="866775"/>
-            <wp:effectExtent l="0" t="0" r="0" b="9525"/>
-            <wp:wrapNone/>
-            <wp:docPr id="14" name="Picture 14" descr="Visual Studio Logo transparent PNG - StickPNG"/>
-            <wp:cNvGraphicFramePr>
-              <a:graphicFrameLocks xmlns:a="http://schemas.openxmlformats.org/drawingml/2006/main" noChangeAspect="1"/>
-            </wp:cNvGraphicFramePr>
-            <a:graphic xmlns:a="http://schemas.openxmlformats.org/drawingml/2006/main">
-              <a:graphicData uri="http://schemas.openxmlformats.org/drawingml/2006/picture">
-                <pic:pic xmlns:pic="http://schemas.openxmlformats.org/drawingml/2006/picture">
-                  <pic:nvPicPr>
-                    <pic:cNvPr id="0" name="Picture 15" descr="Visual Studio Logo transparent PNG - StickPNG"/>
-                    <pic:cNvPicPr>
-                      <a:picLocks noChangeAspect="1" noChangeArrowheads="1"/>
-                    </pic:cNvPicPr>
-                  </pic:nvPicPr>
-                  <pic:blipFill>
-                    <a:blip r:embed="rId20" cstate="print">
-                      <a:extLst>
-                        <a:ext uri="{28A0092B-C50C-407E-A947-70E740481C1C}">
-                          <a14:useLocalDpi xmlns:a14="http://schemas.microsoft.com/office/drawing/2010/main" val="0"/>
-                        </a:ext>
-                      </a:extLst>
-                    </a:blip>
-                    <a:srcRect/>
-                    <a:stretch>
-                      <a:fillRect/>
-                    </a:stretch>
-                  </pic:blipFill>
-                  <pic:spPr bwMode="auto">
-                    <a:xfrm>
-                      <a:off x="0" y="0"/>
-                      <a:ext cx="839470" cy="866775"/>
-                    </a:xfrm>
-                    <a:prstGeom prst="rect">
-                      <a:avLst/>
-                    </a:prstGeom>
-                    <a:noFill/>
-                    <a:ln>
-                      <a:noFill/>
-                    </a:ln>
-                  </pic:spPr>
-                </pic:pic>
-              </a:graphicData>
-            </a:graphic>
-          </wp:anchor>
-        </w:drawing>
-      </w:r>
+        <w:pStyle w:val="ListParagraph"/>
+        <w:rPr>
+          <w:sz w:val="24"/>
+          <w:szCs w:val="24"/>
+          <w:lang w:val="bg-BG"/>
+        </w:rPr>
+      </w:pPr>
     </w:p>
     <w:p>
       <w:pPr>
@@ -2926,88 +2725,23 @@
     </w:p>
     <w:p>
       <w:pPr>
-        <w:rPr>
-          <w:sz w:val="24"/>
-          <w:szCs w:val="24"/>
-          <w:lang w:val="bg-BG"/>
-        </w:rPr>
-      </w:pPr>
-    </w:p>
-    <w:p>
-      <w:pPr>
-        <w:rPr>
-          <w:sz w:val="24"/>
-          <w:szCs w:val="24"/>
-          <w:lang w:val="bg-BG"/>
-        </w:rPr>
-      </w:pPr>
-      <w:r>
-        <w:rPr>
-          <w:noProof/>
-        </w:rPr>
-        <w:drawing>
-          <wp:anchor distT="0" distB="0" distL="114300" distR="114300" simplePos="0" relativeHeight="251666432" behindDoc="0" locked="0" layoutInCell="1" allowOverlap="1" wp14:anchorId="38551768" wp14:editId="52E98B2A">
-            <wp:simplePos x="0" y="0"/>
-            <wp:positionH relativeFrom="rightMargin">
-              <wp:align>left</wp:align>
-            </wp:positionH>
-            <wp:positionV relativeFrom="paragraph">
-              <wp:posOffset>127000</wp:posOffset>
-            </wp:positionV>
-            <wp:extent cx="866775" cy="866775"/>
-            <wp:effectExtent l="0" t="0" r="9525" b="9525"/>
-            <wp:wrapNone/>
-            <wp:docPr id="13" name="Picture 13" descr="Discord Logo Png - Free Transparent PNG Logos"/>
-            <wp:cNvGraphicFramePr>
-              <a:graphicFrameLocks xmlns:a="http://schemas.openxmlformats.org/drawingml/2006/main" noChangeAspect="1"/>
-            </wp:cNvGraphicFramePr>
-            <a:graphic xmlns:a="http://schemas.openxmlformats.org/drawingml/2006/main">
-              <a:graphicData uri="http://schemas.openxmlformats.org/drawingml/2006/picture">
-                <pic:pic xmlns:pic="http://schemas.openxmlformats.org/drawingml/2006/picture">
-                  <pic:nvPicPr>
-                    <pic:cNvPr id="0" name="Picture 13" descr="Discord Logo Png - Free Transparent PNG Logos"/>
-                    <pic:cNvPicPr>
-                      <a:picLocks noChangeAspect="1" noChangeArrowheads="1"/>
-                    </pic:cNvPicPr>
-                  </pic:nvPicPr>
-                  <pic:blipFill>
-                    <a:blip r:embed="rId21" cstate="print">
-                      <a:extLst>
-                        <a:ext uri="{28A0092B-C50C-407E-A947-70E740481C1C}">
-                          <a14:useLocalDpi xmlns:a14="http://schemas.microsoft.com/office/drawing/2010/main" val="0"/>
-                        </a:ext>
-                      </a:extLst>
-                    </a:blip>
-                    <a:srcRect/>
-                    <a:stretch>
-                      <a:fillRect/>
-                    </a:stretch>
-                  </pic:blipFill>
-                  <pic:spPr bwMode="auto">
-                    <a:xfrm>
-                      <a:off x="0" y="0"/>
-                      <a:ext cx="866775" cy="866775"/>
-                    </a:xfrm>
-                    <a:prstGeom prst="rect">
-                      <a:avLst/>
-                    </a:prstGeom>
-                    <a:noFill/>
-                    <a:ln>
-                      <a:noFill/>
-                    </a:ln>
-                  </pic:spPr>
-                </pic:pic>
-              </a:graphicData>
-            </a:graphic>
-            <wp14:sizeRelH relativeFrom="margin">
-              <wp14:pctWidth>0</wp14:pctWidth>
-            </wp14:sizeRelH>
-            <wp14:sizeRelV relativeFrom="margin">
-              <wp14:pctHeight>0</wp14:pctHeight>
-            </wp14:sizeRelV>
-          </wp:anchor>
-        </w:drawing>
-      </w:r>
+        <w:pStyle w:val="ListParagraph"/>
+        <w:rPr>
+          <w:sz w:val="24"/>
+          <w:szCs w:val="24"/>
+          <w:lang w:val="bg-BG"/>
+        </w:rPr>
+      </w:pPr>
+    </w:p>
+    <w:p>
+      <w:pPr>
+        <w:pStyle w:val="ListParagraph"/>
+        <w:rPr>
+          <w:sz w:val="24"/>
+          <w:szCs w:val="24"/>
+          <w:lang w:val="bg-BG"/>
+        </w:rPr>
+      </w:pPr>
     </w:p>
     <w:p>
       <w:pPr>
@@ -3413,6 +3147,23 @@
     </w:p>
     <w:p>
       <w:pPr>
+        <w:rPr>
+          <w:sz w:val="24"/>
+          <w:szCs w:val="24"/>
+          <w:lang w:val="bg-BG"/>
+        </w:rPr>
+      </w:pPr>
+      <w:r>
+        <w:rPr>
+          <w:sz w:val="24"/>
+          <w:szCs w:val="24"/>
+          <w:lang w:val="bg-BG"/>
+        </w:rPr>
+        <w:br w:type="page"/>
+      </w:r>
+    </w:p>
+    <w:p>
+      <w:pPr>
         <w:ind w:left="360"/>
         <w:rPr>
           <w:sz w:val="24"/>
@@ -3452,15 +3203,2098 @@
         </w:rPr>
       </w:pPr>
     </w:p>
-    <w:p>
-      <w:pPr>
-        <w:rPr>
-          <w:lang w:val="bg-BG"/>
-        </w:rPr>
-      </w:pPr>
-    </w:p>
-    <w:p>
-      <w:pPr>
+    <w:tbl>
+      <w:tblPr>
+        <w:tblStyle w:val="ListTable4-Accent1"/>
+        <w:tblW w:w="9514" w:type="dxa"/>
+        <w:tblLook w:val="04A0" w:firstRow="1" w:lastRow="0" w:firstColumn="1" w:lastColumn="0" w:noHBand="0" w:noVBand="1"/>
+      </w:tblPr>
+      <w:tblGrid>
+        <w:gridCol w:w="2378"/>
+        <w:gridCol w:w="2378"/>
+        <w:gridCol w:w="2379"/>
+        <w:gridCol w:w="2379"/>
+      </w:tblGrid>
+      <w:tr>
+        <w:trPr>
+          <w:cnfStyle w:val="100000000000" w:firstRow="1" w:lastRow="0" w:firstColumn="0" w:lastColumn="0" w:oddVBand="0" w:evenVBand="0" w:oddHBand="0" w:evenHBand="0" w:firstRowFirstColumn="0" w:firstRowLastColumn="0" w:lastRowFirstColumn="0" w:lastRowLastColumn="0"/>
+          <w:trHeight w:val="289"/>
+        </w:trPr>
+        <w:tc>
+          <w:tcPr>
+            <w:cnfStyle w:val="001000000000" w:firstRow="0" w:lastRow="0" w:firstColumn="1" w:lastColumn="0" w:oddVBand="0" w:evenVBand="0" w:oddHBand="0" w:evenHBand="0" w:firstRowFirstColumn="0" w:firstRowLastColumn="0" w:lastRowFirstColumn="0" w:lastRowLastColumn="0"/>
+            <w:tcW w:w="2378" w:type="dxa"/>
+            <w:tcBorders>
+              <w:bottom w:val="single" w:sz="4" w:space="0" w:color="auto"/>
+            </w:tcBorders>
+          </w:tcPr>
+          <w:p>
+            <w:pPr>
+              <w:jc w:val="center"/>
+              <w:rPr>
+                <w:lang w:val="bg-BG"/>
+              </w:rPr>
+            </w:pPr>
+            <w:r>
+              <w:rPr>
+                <w:lang w:val="bg-BG"/>
+              </w:rPr>
+              <w:t>Име на функцията</w:t>
+            </w:r>
+          </w:p>
+        </w:tc>
+        <w:tc>
+          <w:tcPr>
+            <w:tcW w:w="2378" w:type="dxa"/>
+            <w:tcBorders>
+              <w:bottom w:val="single" w:sz="4" w:space="0" w:color="auto"/>
+            </w:tcBorders>
+          </w:tcPr>
+          <w:p>
+            <w:pPr>
+              <w:jc w:val="center"/>
+              <w:cnfStyle w:val="100000000000" w:firstRow="1" w:lastRow="0" w:firstColumn="0" w:lastColumn="0" w:oddVBand="0" w:evenVBand="0" w:oddHBand="0" w:evenHBand="0" w:firstRowFirstColumn="0" w:firstRowLastColumn="0" w:lastRowFirstColumn="0" w:lastRowLastColumn="0"/>
+              <w:rPr>
+                <w:lang w:val="bg-BG"/>
+              </w:rPr>
+            </w:pPr>
+            <w:r>
+              <w:rPr>
+                <w:lang w:val="bg-BG"/>
+              </w:rPr>
+              <w:t>Тип</w:t>
+            </w:r>
+          </w:p>
+        </w:tc>
+        <w:tc>
+          <w:tcPr>
+            <w:tcW w:w="2379" w:type="dxa"/>
+            <w:tcBorders>
+              <w:bottom w:val="single" w:sz="4" w:space="0" w:color="auto"/>
+            </w:tcBorders>
+          </w:tcPr>
+          <w:p>
+            <w:pPr>
+              <w:jc w:val="center"/>
+              <w:cnfStyle w:val="100000000000" w:firstRow="1" w:lastRow="0" w:firstColumn="0" w:lastColumn="0" w:oddVBand="0" w:evenVBand="0" w:oddHBand="0" w:evenHBand="0" w:firstRowFirstColumn="0" w:firstRowLastColumn="0" w:lastRowFirstColumn="0" w:lastRowLastColumn="0"/>
+              <w:rPr>
+                <w:lang w:val="bg-BG"/>
+              </w:rPr>
+            </w:pPr>
+            <w:r>
+              <w:rPr>
+                <w:lang w:val="bg-BG"/>
+              </w:rPr>
+              <w:t>Аргументи</w:t>
+            </w:r>
+          </w:p>
+        </w:tc>
+        <w:tc>
+          <w:tcPr>
+            <w:tcW w:w="2379" w:type="dxa"/>
+            <w:tcBorders>
+              <w:bottom w:val="single" w:sz="4" w:space="0" w:color="auto"/>
+            </w:tcBorders>
+          </w:tcPr>
+          <w:p>
+            <w:pPr>
+              <w:jc w:val="center"/>
+              <w:cnfStyle w:val="100000000000" w:firstRow="1" w:lastRow="0" w:firstColumn="0" w:lastColumn="0" w:oddVBand="0" w:evenVBand="0" w:oddHBand="0" w:evenHBand="0" w:firstRowFirstColumn="0" w:firstRowLastColumn="0" w:lastRowFirstColumn="0" w:lastRowLastColumn="0"/>
+              <w:rPr>
+                <w:lang w:val="bg-BG"/>
+              </w:rPr>
+            </w:pPr>
+            <w:r>
+              <w:rPr>
+                <w:lang w:val="bg-BG"/>
+              </w:rPr>
+              <w:t>За какво се използва</w:t>
+            </w:r>
+          </w:p>
+        </w:tc>
+      </w:tr>
+      <w:tr>
+        <w:trPr>
+          <w:cnfStyle w:val="000000100000" w:firstRow="0" w:lastRow="0" w:firstColumn="0" w:lastColumn="0" w:oddVBand="0" w:evenVBand="0" w:oddHBand="1" w:evenHBand="0" w:firstRowFirstColumn="0" w:firstRowLastColumn="0" w:lastRowFirstColumn="0" w:lastRowLastColumn="0"/>
+          <w:trHeight w:val="466"/>
+        </w:trPr>
+        <w:tc>
+          <w:tcPr>
+            <w:cnfStyle w:val="001000000000" w:firstRow="0" w:lastRow="0" w:firstColumn="1" w:lastColumn="0" w:oddVBand="0" w:evenVBand="0" w:oddHBand="0" w:evenHBand="0" w:firstRowFirstColumn="0" w:firstRowLastColumn="0" w:lastRowFirstColumn="0" w:lastRowLastColumn="0"/>
+            <w:tcW w:w="2378" w:type="dxa"/>
+            <w:tcBorders>
+              <w:top w:val="single" w:sz="4" w:space="0" w:color="auto"/>
+              <w:left w:val="single" w:sz="4" w:space="0" w:color="auto"/>
+              <w:bottom w:val="single" w:sz="4" w:space="0" w:color="auto"/>
+              <w:right w:val="single" w:sz="4" w:space="0" w:color="auto"/>
+            </w:tcBorders>
+          </w:tcPr>
+          <w:p>
+            <w:pPr>
+              <w:rPr>
+                <w:lang w:val="bg-BG"/>
+              </w:rPr>
+            </w:pPr>
+            <w:proofErr w:type="spellStart"/>
+            <w:r>
+              <w:rPr>
+                <w:rFonts w:ascii="Consolas" w:hAnsi="Consolas" w:cs="Consolas"/>
+                <w:color w:val="000000"/>
+                <w:sz w:val="19"/>
+                <w:szCs w:val="19"/>
+              </w:rPr>
+              <w:t>assign_new_values</w:t>
+            </w:r>
+            <w:proofErr w:type="spellEnd"/>
+          </w:p>
+        </w:tc>
+        <w:tc>
+          <w:tcPr>
+            <w:tcW w:w="2378" w:type="dxa"/>
+            <w:tcBorders>
+              <w:top w:val="single" w:sz="4" w:space="0" w:color="auto"/>
+              <w:left w:val="single" w:sz="4" w:space="0" w:color="auto"/>
+              <w:bottom w:val="single" w:sz="4" w:space="0" w:color="auto"/>
+              <w:right w:val="single" w:sz="4" w:space="0" w:color="auto"/>
+            </w:tcBorders>
+          </w:tcPr>
+          <w:p>
+            <w:pPr>
+              <w:cnfStyle w:val="000000100000" w:firstRow="0" w:lastRow="0" w:firstColumn="0" w:lastColumn="0" w:oddVBand="0" w:evenVBand="0" w:oddHBand="1" w:evenHBand="0" w:firstRowFirstColumn="0" w:firstRowLastColumn="0" w:lastRowFirstColumn="0" w:lastRowLastColumn="0"/>
+            </w:pPr>
+            <w:r>
+              <w:rPr>
+                <w:rFonts w:ascii="Consolas" w:hAnsi="Consolas" w:cs="Consolas"/>
+                <w:color w:val="0000FF"/>
+                <w:sz w:val="19"/>
+                <w:szCs w:val="19"/>
+              </w:rPr>
+              <w:t>void</w:t>
+            </w:r>
+          </w:p>
+        </w:tc>
+        <w:tc>
+          <w:tcPr>
+            <w:tcW w:w="2379" w:type="dxa"/>
+            <w:tcBorders>
+              <w:top w:val="single" w:sz="4" w:space="0" w:color="auto"/>
+              <w:left w:val="single" w:sz="4" w:space="0" w:color="auto"/>
+              <w:bottom w:val="single" w:sz="4" w:space="0" w:color="auto"/>
+              <w:right w:val="single" w:sz="4" w:space="0" w:color="auto"/>
+            </w:tcBorders>
+          </w:tcPr>
+          <w:p>
+            <w:pPr>
+              <w:cnfStyle w:val="000000100000" w:firstRow="0" w:lastRow="0" w:firstColumn="0" w:lastColumn="0" w:oddVBand="0" w:evenVBand="0" w:oddHBand="1" w:evenHBand="0" w:firstRowFirstColumn="0" w:firstRowLastColumn="0" w:lastRowFirstColumn="0" w:lastRowLastColumn="0"/>
+              <w:rPr>
+                <w:lang w:val="bg-BG"/>
+              </w:rPr>
+            </w:pPr>
+            <w:r>
+              <w:rPr>
+                <w:rFonts w:ascii="Consolas" w:hAnsi="Consolas" w:cs="Consolas"/>
+                <w:color w:val="2B91AF"/>
+                <w:sz w:val="19"/>
+                <w:szCs w:val="19"/>
+              </w:rPr>
+              <w:t>pair</w:t>
+            </w:r>
+            <w:r>
+              <w:rPr>
+                <w:rFonts w:ascii="Consolas" w:hAnsi="Consolas" w:cs="Consolas"/>
+                <w:color w:val="000000"/>
+                <w:sz w:val="19"/>
+                <w:szCs w:val="19"/>
+              </w:rPr>
+              <w:t>&lt;</w:t>
+            </w:r>
+            <w:r>
+              <w:rPr>
+                <w:rFonts w:ascii="Consolas" w:hAnsi="Consolas" w:cs="Consolas"/>
+                <w:color w:val="0000FF"/>
+                <w:sz w:val="19"/>
+                <w:szCs w:val="19"/>
+              </w:rPr>
+              <w:t>int</w:t>
+            </w:r>
+            <w:r>
+              <w:rPr>
+                <w:rFonts w:ascii="Consolas" w:hAnsi="Consolas" w:cs="Consolas"/>
+                <w:color w:val="000000"/>
+                <w:sz w:val="19"/>
+                <w:szCs w:val="19"/>
+              </w:rPr>
+              <w:t xml:space="preserve">, </w:t>
+            </w:r>
+            <w:r>
+              <w:rPr>
+                <w:rFonts w:ascii="Consolas" w:hAnsi="Consolas" w:cs="Consolas"/>
+                <w:color w:val="0000FF"/>
+                <w:sz w:val="19"/>
+                <w:szCs w:val="19"/>
+              </w:rPr>
+              <w:t>int</w:t>
+            </w:r>
+            <w:r>
+              <w:rPr>
+                <w:rFonts w:ascii="Consolas" w:hAnsi="Consolas" w:cs="Consolas"/>
+                <w:color w:val="000000"/>
+                <w:sz w:val="19"/>
+                <w:szCs w:val="19"/>
+              </w:rPr>
+              <w:t xml:space="preserve">&gt; </w:t>
+            </w:r>
+            <w:r>
+              <w:rPr>
+                <w:rFonts w:ascii="Consolas" w:hAnsi="Consolas" w:cs="Consolas"/>
+                <w:color w:val="808080"/>
+                <w:sz w:val="19"/>
+                <w:szCs w:val="19"/>
+              </w:rPr>
+              <w:t>pair</w:t>
+            </w:r>
+            <w:r>
+              <w:rPr>
+                <w:rFonts w:ascii="Consolas" w:hAnsi="Consolas" w:cs="Consolas"/>
+                <w:color w:val="000000"/>
+                <w:sz w:val="19"/>
+                <w:szCs w:val="19"/>
+              </w:rPr>
+              <w:t xml:space="preserve">, </w:t>
+            </w:r>
+            <w:r>
+              <w:rPr>
+                <w:rFonts w:ascii="Consolas" w:hAnsi="Consolas" w:cs="Consolas"/>
+                <w:color w:val="0000FF"/>
+                <w:sz w:val="19"/>
+                <w:szCs w:val="19"/>
+              </w:rPr>
+              <w:t>int</w:t>
+            </w:r>
+            <w:r>
+              <w:rPr>
+                <w:rFonts w:ascii="Consolas" w:hAnsi="Consolas" w:cs="Consolas"/>
+                <w:color w:val="000000"/>
+                <w:sz w:val="19"/>
+                <w:szCs w:val="19"/>
+              </w:rPr>
+              <w:t xml:space="preserve">&amp; </w:t>
+            </w:r>
+            <w:proofErr w:type="spellStart"/>
+            <w:r>
+              <w:rPr>
+                <w:rFonts w:ascii="Consolas" w:hAnsi="Consolas" w:cs="Consolas"/>
+                <w:color w:val="808080"/>
+                <w:sz w:val="19"/>
+                <w:szCs w:val="19"/>
+              </w:rPr>
+              <w:t>i</w:t>
+            </w:r>
+            <w:proofErr w:type="spellEnd"/>
+            <w:r>
+              <w:rPr>
+                <w:rFonts w:ascii="Consolas" w:hAnsi="Consolas" w:cs="Consolas"/>
+                <w:color w:val="000000"/>
+                <w:sz w:val="19"/>
+                <w:szCs w:val="19"/>
+              </w:rPr>
+              <w:t xml:space="preserve">, </w:t>
+            </w:r>
+            <w:r>
+              <w:rPr>
+                <w:rFonts w:ascii="Consolas" w:hAnsi="Consolas" w:cs="Consolas"/>
+                <w:color w:val="0000FF"/>
+                <w:sz w:val="19"/>
+                <w:szCs w:val="19"/>
+              </w:rPr>
+              <w:t>int</w:t>
+            </w:r>
+            <w:r>
+              <w:rPr>
+                <w:rFonts w:ascii="Consolas" w:hAnsi="Consolas" w:cs="Consolas"/>
+                <w:color w:val="000000"/>
+                <w:sz w:val="19"/>
+                <w:szCs w:val="19"/>
+              </w:rPr>
+              <w:t xml:space="preserve">&amp; </w:t>
+            </w:r>
+            <w:r>
+              <w:rPr>
+                <w:rFonts w:ascii="Consolas" w:hAnsi="Consolas" w:cs="Consolas"/>
+                <w:color w:val="808080"/>
+                <w:sz w:val="19"/>
+                <w:szCs w:val="19"/>
+              </w:rPr>
+              <w:t>j</w:t>
+            </w:r>
+          </w:p>
+        </w:tc>
+        <w:tc>
+          <w:tcPr>
+            <w:tcW w:w="2379" w:type="dxa"/>
+            <w:tcBorders>
+              <w:top w:val="single" w:sz="4" w:space="0" w:color="auto"/>
+              <w:left w:val="single" w:sz="4" w:space="0" w:color="auto"/>
+              <w:bottom w:val="single" w:sz="4" w:space="0" w:color="auto"/>
+              <w:right w:val="single" w:sz="4" w:space="0" w:color="auto"/>
+            </w:tcBorders>
+          </w:tcPr>
+          <w:p>
+            <w:pPr>
+              <w:cnfStyle w:val="000000100000" w:firstRow="0" w:lastRow="0" w:firstColumn="0" w:lastColumn="0" w:oddVBand="0" w:evenVBand="0" w:oddHBand="1" w:evenHBand="0" w:firstRowFirstColumn="0" w:firstRowLastColumn="0" w:lastRowFirstColumn="0" w:lastRowLastColumn="0"/>
+              <w:rPr>
+                <w:lang w:val="bg-BG"/>
+              </w:rPr>
+            </w:pPr>
+            <w:r>
+              <w:rPr>
+                <w:lang w:val="bg-BG"/>
+              </w:rPr>
+              <w:t>Дав</w:t>
+            </w:r>
+            <w:r>
+              <w:rPr>
+                <w:lang w:val="bg-BG"/>
+              </w:rPr>
+              <w:t>а стойностите на новата клетка на променливите за координати</w:t>
+            </w:r>
+          </w:p>
+        </w:tc>
+      </w:tr>
+      <w:tr>
+        <w:trPr>
+          <w:trHeight w:val="707"/>
+        </w:trPr>
+        <w:tc>
+          <w:tcPr>
+            <w:cnfStyle w:val="001000000000" w:firstRow="0" w:lastRow="0" w:firstColumn="1" w:lastColumn="0" w:oddVBand="0" w:evenVBand="0" w:oddHBand="0" w:evenHBand="0" w:firstRowFirstColumn="0" w:firstRowLastColumn="0" w:lastRowFirstColumn="0" w:lastRowLastColumn="0"/>
+            <w:tcW w:w="2378" w:type="dxa"/>
+            <w:tcBorders>
+              <w:top w:val="single" w:sz="4" w:space="0" w:color="auto"/>
+              <w:left w:val="single" w:sz="4" w:space="0" w:color="auto"/>
+              <w:bottom w:val="single" w:sz="4" w:space="0" w:color="auto"/>
+              <w:right w:val="single" w:sz="4" w:space="0" w:color="auto"/>
+            </w:tcBorders>
+          </w:tcPr>
+          <w:p>
+            <w:pPr>
+              <w:rPr>
+                <w:lang w:val="bg-BG"/>
+              </w:rPr>
+            </w:pPr>
+            <w:proofErr w:type="spellStart"/>
+            <w:r>
+              <w:rPr>
+                <w:rFonts w:ascii="Consolas" w:hAnsi="Consolas" w:cs="Consolas"/>
+                <w:color w:val="000000"/>
+                <w:sz w:val="19"/>
+                <w:szCs w:val="19"/>
+              </w:rPr>
+              <w:t>check_path_cell</w:t>
+            </w:r>
+            <w:proofErr w:type="spellEnd"/>
+          </w:p>
+        </w:tc>
+        <w:tc>
+          <w:tcPr>
+            <w:tcW w:w="2378" w:type="dxa"/>
+            <w:tcBorders>
+              <w:top w:val="single" w:sz="4" w:space="0" w:color="auto"/>
+              <w:left w:val="single" w:sz="4" w:space="0" w:color="auto"/>
+              <w:bottom w:val="single" w:sz="4" w:space="0" w:color="auto"/>
+              <w:right w:val="single" w:sz="4" w:space="0" w:color="auto"/>
+            </w:tcBorders>
+          </w:tcPr>
+          <w:p>
+            <w:pPr>
+              <w:cnfStyle w:val="000000000000" w:firstRow="0" w:lastRow="0" w:firstColumn="0" w:lastColumn="0" w:oddVBand="0" w:evenVBand="0" w:oddHBand="0" w:evenHBand="0" w:firstRowFirstColumn="0" w:firstRowLastColumn="0" w:lastRowFirstColumn="0" w:lastRowLastColumn="0"/>
+            </w:pPr>
+            <w:r>
+              <w:rPr>
+                <w:rFonts w:ascii="Consolas" w:hAnsi="Consolas" w:cs="Consolas"/>
+                <w:color w:val="0000FF"/>
+                <w:sz w:val="19"/>
+                <w:szCs w:val="19"/>
+              </w:rPr>
+              <w:t>void</w:t>
+            </w:r>
+          </w:p>
+        </w:tc>
+        <w:tc>
+          <w:tcPr>
+            <w:tcW w:w="2379" w:type="dxa"/>
+            <w:tcBorders>
+              <w:top w:val="single" w:sz="4" w:space="0" w:color="auto"/>
+              <w:left w:val="single" w:sz="4" w:space="0" w:color="auto"/>
+              <w:bottom w:val="single" w:sz="4" w:space="0" w:color="auto"/>
+              <w:right w:val="single" w:sz="4" w:space="0" w:color="auto"/>
+            </w:tcBorders>
+          </w:tcPr>
+          <w:p>
+            <w:pPr>
+              <w:cnfStyle w:val="000000000000" w:firstRow="0" w:lastRow="0" w:firstColumn="0" w:lastColumn="0" w:oddVBand="0" w:evenVBand="0" w:oddHBand="0" w:evenHBand="0" w:firstRowFirstColumn="0" w:firstRowLastColumn="0" w:lastRowFirstColumn="0" w:lastRowLastColumn="0"/>
+              <w:rPr>
+                <w:lang w:val="bg-BG"/>
+              </w:rPr>
+            </w:pPr>
+            <w:r>
+              <w:rPr>
+                <w:rFonts w:ascii="Consolas" w:hAnsi="Consolas" w:cs="Consolas"/>
+                <w:color w:val="0000FF"/>
+                <w:sz w:val="19"/>
+                <w:szCs w:val="19"/>
+              </w:rPr>
+              <w:t>char</w:t>
+            </w:r>
+            <w:r>
+              <w:rPr>
+                <w:rFonts w:ascii="Consolas" w:hAnsi="Consolas" w:cs="Consolas"/>
+                <w:color w:val="000000"/>
+                <w:sz w:val="19"/>
+                <w:szCs w:val="19"/>
+              </w:rPr>
+              <w:t xml:space="preserve">** </w:t>
+            </w:r>
+            <w:proofErr w:type="spellStart"/>
+            <w:r>
+              <w:rPr>
+                <w:rFonts w:ascii="Consolas" w:hAnsi="Consolas" w:cs="Consolas"/>
+                <w:color w:val="808080"/>
+                <w:sz w:val="19"/>
+                <w:szCs w:val="19"/>
+              </w:rPr>
+              <w:t>arr</w:t>
+            </w:r>
+            <w:proofErr w:type="spellEnd"/>
+            <w:r>
+              <w:rPr>
+                <w:rFonts w:ascii="Consolas" w:hAnsi="Consolas" w:cs="Consolas"/>
+                <w:color w:val="000000"/>
+                <w:sz w:val="19"/>
+                <w:szCs w:val="19"/>
+              </w:rPr>
+              <w:t xml:space="preserve">, </w:t>
+            </w:r>
+            <w:r>
+              <w:rPr>
+                <w:rFonts w:ascii="Consolas" w:hAnsi="Consolas" w:cs="Consolas"/>
+                <w:color w:val="0000FF"/>
+                <w:sz w:val="19"/>
+                <w:szCs w:val="19"/>
+              </w:rPr>
+              <w:t>int</w:t>
+            </w:r>
+            <w:r>
+              <w:rPr>
+                <w:rFonts w:ascii="Consolas" w:hAnsi="Consolas" w:cs="Consolas"/>
+                <w:color w:val="000000"/>
+                <w:sz w:val="19"/>
+                <w:szCs w:val="19"/>
+              </w:rPr>
+              <w:t xml:space="preserve"> </w:t>
+            </w:r>
+            <w:r>
+              <w:rPr>
+                <w:rFonts w:ascii="Consolas" w:hAnsi="Consolas" w:cs="Consolas"/>
+                <w:color w:val="808080"/>
+                <w:sz w:val="19"/>
+                <w:szCs w:val="19"/>
+              </w:rPr>
+              <w:t>size</w:t>
+            </w:r>
+            <w:r>
+              <w:rPr>
+                <w:rFonts w:ascii="Consolas" w:hAnsi="Consolas" w:cs="Consolas"/>
+                <w:color w:val="000000"/>
+                <w:sz w:val="19"/>
+                <w:szCs w:val="19"/>
+              </w:rPr>
+              <w:t xml:space="preserve">, </w:t>
+            </w:r>
+            <w:r>
+              <w:rPr>
+                <w:rFonts w:ascii="Consolas" w:hAnsi="Consolas" w:cs="Consolas"/>
+                <w:color w:val="2B91AF"/>
+                <w:sz w:val="19"/>
+                <w:szCs w:val="19"/>
+              </w:rPr>
+              <w:t>pair</w:t>
+            </w:r>
+            <w:r>
+              <w:rPr>
+                <w:rFonts w:ascii="Consolas" w:hAnsi="Consolas" w:cs="Consolas"/>
+                <w:color w:val="000000"/>
+                <w:sz w:val="19"/>
+                <w:szCs w:val="19"/>
+              </w:rPr>
+              <w:t>&lt;</w:t>
+            </w:r>
+            <w:r>
+              <w:rPr>
+                <w:rFonts w:ascii="Consolas" w:hAnsi="Consolas" w:cs="Consolas"/>
+                <w:color w:val="0000FF"/>
+                <w:sz w:val="19"/>
+                <w:szCs w:val="19"/>
+              </w:rPr>
+              <w:t>int</w:t>
+            </w:r>
+            <w:r>
+              <w:rPr>
+                <w:rFonts w:ascii="Consolas" w:hAnsi="Consolas" w:cs="Consolas"/>
+                <w:color w:val="000000"/>
+                <w:sz w:val="19"/>
+                <w:szCs w:val="19"/>
+              </w:rPr>
+              <w:t xml:space="preserve">, </w:t>
+            </w:r>
+            <w:r>
+              <w:rPr>
+                <w:rFonts w:ascii="Consolas" w:hAnsi="Consolas" w:cs="Consolas"/>
+                <w:color w:val="0000FF"/>
+                <w:sz w:val="19"/>
+                <w:szCs w:val="19"/>
+              </w:rPr>
+              <w:t>int</w:t>
+            </w:r>
+            <w:r>
+              <w:rPr>
+                <w:rFonts w:ascii="Consolas" w:hAnsi="Consolas" w:cs="Consolas"/>
+                <w:color w:val="000000"/>
+                <w:sz w:val="19"/>
+                <w:szCs w:val="19"/>
+              </w:rPr>
+              <w:t xml:space="preserve">&gt; </w:t>
+            </w:r>
+            <w:r>
+              <w:rPr>
+                <w:rFonts w:ascii="Consolas" w:hAnsi="Consolas" w:cs="Consolas"/>
+                <w:color w:val="808080"/>
+                <w:sz w:val="19"/>
+                <w:szCs w:val="19"/>
+              </w:rPr>
+              <w:t>pair</w:t>
+            </w:r>
+            <w:r>
+              <w:rPr>
+                <w:rFonts w:ascii="Consolas" w:hAnsi="Consolas" w:cs="Consolas"/>
+                <w:color w:val="000000"/>
+                <w:sz w:val="19"/>
+                <w:szCs w:val="19"/>
+              </w:rPr>
+              <w:t xml:space="preserve">, </w:t>
+            </w:r>
+            <w:r>
+              <w:rPr>
+                <w:rFonts w:ascii="Consolas" w:hAnsi="Consolas" w:cs="Consolas"/>
+                <w:color w:val="0000FF"/>
+                <w:sz w:val="19"/>
+                <w:szCs w:val="19"/>
+              </w:rPr>
+              <w:t>int</w:t>
+            </w:r>
+            <w:r>
+              <w:rPr>
+                <w:rFonts w:ascii="Consolas" w:hAnsi="Consolas" w:cs="Consolas"/>
+                <w:color w:val="000000"/>
+                <w:sz w:val="19"/>
+                <w:szCs w:val="19"/>
+              </w:rPr>
+              <w:t xml:space="preserve">&amp; </w:t>
+            </w:r>
+            <w:proofErr w:type="spellStart"/>
+            <w:r>
+              <w:rPr>
+                <w:rFonts w:ascii="Consolas" w:hAnsi="Consolas" w:cs="Consolas"/>
+                <w:color w:val="808080"/>
+                <w:sz w:val="19"/>
+                <w:szCs w:val="19"/>
+              </w:rPr>
+              <w:t>i</w:t>
+            </w:r>
+            <w:proofErr w:type="spellEnd"/>
+            <w:r>
+              <w:rPr>
+                <w:rFonts w:ascii="Consolas" w:hAnsi="Consolas" w:cs="Consolas"/>
+                <w:color w:val="000000"/>
+                <w:sz w:val="19"/>
+                <w:szCs w:val="19"/>
+              </w:rPr>
+              <w:t xml:space="preserve">, </w:t>
+            </w:r>
+            <w:r>
+              <w:rPr>
+                <w:rFonts w:ascii="Consolas" w:hAnsi="Consolas" w:cs="Consolas"/>
+                <w:color w:val="0000FF"/>
+                <w:sz w:val="19"/>
+                <w:szCs w:val="19"/>
+              </w:rPr>
+              <w:t>int</w:t>
+            </w:r>
+            <w:r>
+              <w:rPr>
+                <w:rFonts w:ascii="Consolas" w:hAnsi="Consolas" w:cs="Consolas"/>
+                <w:color w:val="000000"/>
+                <w:sz w:val="19"/>
+                <w:szCs w:val="19"/>
+              </w:rPr>
+              <w:t xml:space="preserve">&amp; </w:t>
+            </w:r>
+            <w:r>
+              <w:rPr>
+                <w:rFonts w:ascii="Consolas" w:hAnsi="Consolas" w:cs="Consolas"/>
+                <w:color w:val="808080"/>
+                <w:sz w:val="19"/>
+                <w:szCs w:val="19"/>
+              </w:rPr>
+              <w:t>j</w:t>
+            </w:r>
+          </w:p>
+        </w:tc>
+        <w:tc>
+          <w:tcPr>
+            <w:tcW w:w="2379" w:type="dxa"/>
+            <w:tcBorders>
+              <w:top w:val="single" w:sz="4" w:space="0" w:color="auto"/>
+              <w:left w:val="single" w:sz="4" w:space="0" w:color="auto"/>
+              <w:bottom w:val="single" w:sz="4" w:space="0" w:color="auto"/>
+              <w:right w:val="single" w:sz="4" w:space="0" w:color="auto"/>
+            </w:tcBorders>
+          </w:tcPr>
+          <w:p>
+            <w:pPr>
+              <w:cnfStyle w:val="000000000000" w:firstRow="0" w:lastRow="0" w:firstColumn="0" w:lastColumn="0" w:oddVBand="0" w:evenVBand="0" w:oddHBand="0" w:evenHBand="0" w:firstRowFirstColumn="0" w:firstRowLastColumn="0" w:lastRowFirstColumn="0" w:lastRowLastColumn="0"/>
+              <w:rPr>
+                <w:lang w:val="bg-BG"/>
+              </w:rPr>
+            </w:pPr>
+            <w:r>
+              <w:rPr>
+                <w:lang w:val="bg-BG"/>
+              </w:rPr>
+              <w:t>Проверява към коя клетка сме отишли и я свързва с предишната</w:t>
+            </w:r>
+          </w:p>
+        </w:tc>
+      </w:tr>
+      <w:tr>
+        <w:trPr>
+          <w:cnfStyle w:val="000000100000" w:firstRow="0" w:lastRow="0" w:firstColumn="0" w:lastColumn="0" w:oddVBand="0" w:evenVBand="0" w:oddHBand="1" w:evenHBand="0" w:firstRowFirstColumn="0" w:firstRowLastColumn="0" w:lastRowFirstColumn="0" w:lastRowLastColumn="0"/>
+          <w:trHeight w:val="289"/>
+        </w:trPr>
+        <w:tc>
+          <w:tcPr>
+            <w:cnfStyle w:val="001000000000" w:firstRow="0" w:lastRow="0" w:firstColumn="1" w:lastColumn="0" w:oddVBand="0" w:evenVBand="0" w:oddHBand="0" w:evenHBand="0" w:firstRowFirstColumn="0" w:firstRowLastColumn="0" w:lastRowFirstColumn="0" w:lastRowLastColumn="0"/>
+            <w:tcW w:w="2378" w:type="dxa"/>
+            <w:tcBorders>
+              <w:top w:val="single" w:sz="4" w:space="0" w:color="auto"/>
+              <w:left w:val="single" w:sz="4" w:space="0" w:color="auto"/>
+              <w:bottom w:val="single" w:sz="4" w:space="0" w:color="auto"/>
+              <w:right w:val="single" w:sz="4" w:space="0" w:color="auto"/>
+            </w:tcBorders>
+          </w:tcPr>
+          <w:p>
+            <w:pPr>
+              <w:rPr>
+                <w:lang w:val="bg-BG"/>
+              </w:rPr>
+            </w:pPr>
+            <w:proofErr w:type="spellStart"/>
+            <w:r>
+              <w:rPr>
+                <w:rFonts w:ascii="Consolas" w:hAnsi="Consolas" w:cs="Consolas"/>
+                <w:color w:val="000000"/>
+                <w:sz w:val="19"/>
+                <w:szCs w:val="19"/>
+              </w:rPr>
+              <w:t>eswn_rand</w:t>
+            </w:r>
+            <w:proofErr w:type="spellEnd"/>
+          </w:p>
+        </w:tc>
+        <w:tc>
+          <w:tcPr>
+            <w:tcW w:w="2378" w:type="dxa"/>
+            <w:tcBorders>
+              <w:top w:val="single" w:sz="4" w:space="0" w:color="auto"/>
+              <w:left w:val="single" w:sz="4" w:space="0" w:color="auto"/>
+              <w:bottom w:val="single" w:sz="4" w:space="0" w:color="auto"/>
+              <w:right w:val="single" w:sz="4" w:space="0" w:color="auto"/>
+            </w:tcBorders>
+          </w:tcPr>
+          <w:p>
+            <w:pPr>
+              <w:cnfStyle w:val="000000100000" w:firstRow="0" w:lastRow="0" w:firstColumn="0" w:lastColumn="0" w:oddVBand="0" w:evenVBand="0" w:oddHBand="1" w:evenHBand="0" w:firstRowFirstColumn="0" w:firstRowLastColumn="0" w:lastRowFirstColumn="0" w:lastRowLastColumn="0"/>
+            </w:pPr>
+            <w:r>
+              <w:rPr>
+                <w:rFonts w:ascii="Consolas" w:hAnsi="Consolas" w:cs="Consolas"/>
+                <w:color w:val="0000FF"/>
+                <w:sz w:val="19"/>
+                <w:szCs w:val="19"/>
+              </w:rPr>
+              <w:t>int</w:t>
+            </w:r>
+          </w:p>
+        </w:tc>
+        <w:tc>
+          <w:tcPr>
+            <w:tcW w:w="2379" w:type="dxa"/>
+            <w:tcBorders>
+              <w:top w:val="single" w:sz="4" w:space="0" w:color="auto"/>
+              <w:left w:val="single" w:sz="4" w:space="0" w:color="auto"/>
+              <w:bottom w:val="single" w:sz="4" w:space="0" w:color="auto"/>
+              <w:right w:val="single" w:sz="4" w:space="0" w:color="auto"/>
+            </w:tcBorders>
+          </w:tcPr>
+          <w:p>
+            <w:pPr>
+              <w:cnfStyle w:val="000000100000" w:firstRow="0" w:lastRow="0" w:firstColumn="0" w:lastColumn="0" w:oddVBand="0" w:evenVBand="0" w:oddHBand="1" w:evenHBand="0" w:firstRowFirstColumn="0" w:firstRowLastColumn="0" w:lastRowFirstColumn="0" w:lastRowLastColumn="0"/>
+              <w:rPr>
+                <w:lang w:val="bg-BG"/>
+              </w:rPr>
+            </w:pPr>
+            <w:r>
+              <w:rPr>
+                <w:rFonts w:ascii="Consolas" w:hAnsi="Consolas" w:cs="Consolas"/>
+                <w:color w:val="0000FF"/>
+                <w:sz w:val="19"/>
+                <w:szCs w:val="19"/>
+              </w:rPr>
+              <w:t>int</w:t>
+            </w:r>
+            <w:r>
+              <w:rPr>
+                <w:rFonts w:ascii="Consolas" w:hAnsi="Consolas" w:cs="Consolas"/>
+                <w:color w:val="000000"/>
+                <w:sz w:val="19"/>
+                <w:szCs w:val="19"/>
+              </w:rPr>
+              <w:t xml:space="preserve"> </w:t>
+            </w:r>
+            <w:r>
+              <w:rPr>
+                <w:rFonts w:ascii="Consolas" w:hAnsi="Consolas" w:cs="Consolas"/>
+                <w:color w:val="808080"/>
+                <w:sz w:val="19"/>
+                <w:szCs w:val="19"/>
+              </w:rPr>
+              <w:t>max</w:t>
+            </w:r>
+          </w:p>
+        </w:tc>
+        <w:tc>
+          <w:tcPr>
+            <w:tcW w:w="2379" w:type="dxa"/>
+            <w:tcBorders>
+              <w:top w:val="single" w:sz="4" w:space="0" w:color="auto"/>
+              <w:left w:val="single" w:sz="4" w:space="0" w:color="auto"/>
+              <w:bottom w:val="single" w:sz="4" w:space="0" w:color="auto"/>
+              <w:right w:val="single" w:sz="4" w:space="0" w:color="auto"/>
+            </w:tcBorders>
+          </w:tcPr>
+          <w:p>
+            <w:pPr>
+              <w:cnfStyle w:val="000000100000" w:firstRow="0" w:lastRow="0" w:firstColumn="0" w:lastColumn="0" w:oddVBand="0" w:evenVBand="0" w:oddHBand="1" w:evenHBand="0" w:firstRowFirstColumn="0" w:firstRowLastColumn="0" w:lastRowFirstColumn="0" w:lastRowLastColumn="0"/>
+              <w:rPr>
+                <w:lang w:val="bg-BG"/>
+              </w:rPr>
+            </w:pPr>
+            <w:r>
+              <w:rPr>
+                <w:lang w:val="bg-BG"/>
+              </w:rPr>
+              <w:t>Връща число от 1 до 4(на случаен принцип)</w:t>
+            </w:r>
+          </w:p>
+        </w:tc>
+      </w:tr>
+      <w:tr>
+        <w:trPr>
+          <w:trHeight w:val="273"/>
+        </w:trPr>
+        <w:tc>
+          <w:tcPr>
+            <w:cnfStyle w:val="001000000000" w:firstRow="0" w:lastRow="0" w:firstColumn="1" w:lastColumn="0" w:oddVBand="0" w:evenVBand="0" w:oddHBand="0" w:evenHBand="0" w:firstRowFirstColumn="0" w:firstRowLastColumn="0" w:lastRowFirstColumn="0" w:lastRowLastColumn="0"/>
+            <w:tcW w:w="2378" w:type="dxa"/>
+            <w:tcBorders>
+              <w:top w:val="single" w:sz="4" w:space="0" w:color="auto"/>
+              <w:left w:val="single" w:sz="4" w:space="0" w:color="auto"/>
+              <w:bottom w:val="single" w:sz="4" w:space="0" w:color="auto"/>
+              <w:right w:val="single" w:sz="4" w:space="0" w:color="auto"/>
+            </w:tcBorders>
+          </w:tcPr>
+          <w:p>
+            <w:pPr>
+              <w:rPr>
+                <w:lang w:val="bg-BG"/>
+              </w:rPr>
+            </w:pPr>
+            <w:proofErr w:type="spellStart"/>
+            <w:r>
+              <w:rPr>
+                <w:rFonts w:ascii="Consolas" w:hAnsi="Consolas" w:cs="Consolas"/>
+                <w:color w:val="000000"/>
+                <w:sz w:val="19"/>
+                <w:szCs w:val="19"/>
+              </w:rPr>
+              <w:t>maze_grid</w:t>
+            </w:r>
+            <w:proofErr w:type="spellEnd"/>
+          </w:p>
+        </w:tc>
+        <w:tc>
+          <w:tcPr>
+            <w:tcW w:w="2378" w:type="dxa"/>
+            <w:tcBorders>
+              <w:top w:val="single" w:sz="4" w:space="0" w:color="auto"/>
+              <w:left w:val="single" w:sz="4" w:space="0" w:color="auto"/>
+              <w:bottom w:val="single" w:sz="4" w:space="0" w:color="auto"/>
+              <w:right w:val="single" w:sz="4" w:space="0" w:color="auto"/>
+            </w:tcBorders>
+          </w:tcPr>
+          <w:p>
+            <w:pPr>
+              <w:cnfStyle w:val="000000000000" w:firstRow="0" w:lastRow="0" w:firstColumn="0" w:lastColumn="0" w:oddVBand="0" w:evenVBand="0" w:oddHBand="0" w:evenHBand="0" w:firstRowFirstColumn="0" w:firstRowLastColumn="0" w:lastRowFirstColumn="0" w:lastRowLastColumn="0"/>
+            </w:pPr>
+            <w:r>
+              <w:rPr>
+                <w:rFonts w:ascii="Consolas" w:hAnsi="Consolas" w:cs="Consolas"/>
+                <w:color w:val="0000FF"/>
+                <w:sz w:val="19"/>
+                <w:szCs w:val="19"/>
+              </w:rPr>
+              <w:t>void</w:t>
+            </w:r>
+          </w:p>
+        </w:tc>
+        <w:tc>
+          <w:tcPr>
+            <w:tcW w:w="2379" w:type="dxa"/>
+            <w:tcBorders>
+              <w:top w:val="single" w:sz="4" w:space="0" w:color="auto"/>
+              <w:left w:val="single" w:sz="4" w:space="0" w:color="auto"/>
+              <w:bottom w:val="single" w:sz="4" w:space="0" w:color="auto"/>
+              <w:right w:val="single" w:sz="4" w:space="0" w:color="auto"/>
+            </w:tcBorders>
+          </w:tcPr>
+          <w:p>
+            <w:pPr>
+              <w:cnfStyle w:val="000000000000" w:firstRow="0" w:lastRow="0" w:firstColumn="0" w:lastColumn="0" w:oddVBand="0" w:evenVBand="0" w:oddHBand="0" w:evenHBand="0" w:firstRowFirstColumn="0" w:firstRowLastColumn="0" w:lastRowFirstColumn="0" w:lastRowLastColumn="0"/>
+              <w:rPr>
+                <w:lang w:val="bg-BG"/>
+              </w:rPr>
+            </w:pPr>
+            <w:r>
+              <w:rPr>
+                <w:rFonts w:ascii="Consolas" w:hAnsi="Consolas" w:cs="Consolas"/>
+                <w:color w:val="0000FF"/>
+                <w:sz w:val="19"/>
+                <w:szCs w:val="19"/>
+              </w:rPr>
+              <w:t>int</w:t>
+            </w:r>
+            <w:r>
+              <w:rPr>
+                <w:rFonts w:ascii="Consolas" w:hAnsi="Consolas" w:cs="Consolas"/>
+                <w:color w:val="000000"/>
+                <w:sz w:val="19"/>
+                <w:szCs w:val="19"/>
+              </w:rPr>
+              <w:t xml:space="preserve"> </w:t>
+            </w:r>
+            <w:r>
+              <w:rPr>
+                <w:rFonts w:ascii="Consolas" w:hAnsi="Consolas" w:cs="Consolas"/>
+                <w:color w:val="808080"/>
+                <w:sz w:val="19"/>
+                <w:szCs w:val="19"/>
+              </w:rPr>
+              <w:t>size</w:t>
+            </w:r>
+            <w:r>
+              <w:rPr>
+                <w:rFonts w:ascii="Consolas" w:hAnsi="Consolas" w:cs="Consolas"/>
+                <w:color w:val="000000"/>
+                <w:sz w:val="19"/>
+                <w:szCs w:val="19"/>
+              </w:rPr>
+              <w:t xml:space="preserve">, </w:t>
+            </w:r>
+            <w:r>
+              <w:rPr>
+                <w:rFonts w:ascii="Consolas" w:hAnsi="Consolas" w:cs="Consolas"/>
+                <w:color w:val="0000FF"/>
+                <w:sz w:val="19"/>
+                <w:szCs w:val="19"/>
+              </w:rPr>
+              <w:t>char</w:t>
+            </w:r>
+            <w:r>
+              <w:rPr>
+                <w:rFonts w:ascii="Consolas" w:hAnsi="Consolas" w:cs="Consolas"/>
+                <w:color w:val="000000"/>
+                <w:sz w:val="19"/>
+                <w:szCs w:val="19"/>
+              </w:rPr>
+              <w:t xml:space="preserve">** </w:t>
+            </w:r>
+            <w:proofErr w:type="spellStart"/>
+            <w:r>
+              <w:rPr>
+                <w:rFonts w:ascii="Consolas" w:hAnsi="Consolas" w:cs="Consolas"/>
+                <w:color w:val="808080"/>
+                <w:sz w:val="19"/>
+                <w:szCs w:val="19"/>
+              </w:rPr>
+              <w:t>arr</w:t>
+            </w:r>
+            <w:proofErr w:type="spellEnd"/>
+          </w:p>
+        </w:tc>
+        <w:tc>
+          <w:tcPr>
+            <w:tcW w:w="2379" w:type="dxa"/>
+            <w:tcBorders>
+              <w:top w:val="single" w:sz="4" w:space="0" w:color="auto"/>
+              <w:left w:val="single" w:sz="4" w:space="0" w:color="auto"/>
+              <w:bottom w:val="single" w:sz="4" w:space="0" w:color="auto"/>
+              <w:right w:val="single" w:sz="4" w:space="0" w:color="auto"/>
+            </w:tcBorders>
+          </w:tcPr>
+          <w:p>
+            <w:pPr>
+              <w:cnfStyle w:val="000000000000" w:firstRow="0" w:lastRow="0" w:firstColumn="0" w:lastColumn="0" w:oddVBand="0" w:evenVBand="0" w:oddHBand="0" w:evenHBand="0" w:firstRowFirstColumn="0" w:firstRowLastColumn="0" w:lastRowFirstColumn="0" w:lastRowLastColumn="0"/>
+              <w:rPr>
+                <w:lang w:val="bg-BG"/>
+              </w:rPr>
+            </w:pPr>
+            <w:r>
+              <w:rPr>
+                <w:lang w:val="bg-BG"/>
+              </w:rPr>
+              <w:t>Алгоритъм за чертаене на решетката на лабиринта</w:t>
+            </w:r>
+          </w:p>
+        </w:tc>
+      </w:tr>
+      <w:tr>
+        <w:trPr>
+          <w:cnfStyle w:val="000000100000" w:firstRow="0" w:lastRow="0" w:firstColumn="0" w:lastColumn="0" w:oddVBand="0" w:evenVBand="0" w:oddHBand="1" w:evenHBand="0" w:firstRowFirstColumn="0" w:firstRowLastColumn="0" w:lastRowFirstColumn="0" w:lastRowLastColumn="0"/>
+          <w:trHeight w:val="289"/>
+        </w:trPr>
+        <w:tc>
+          <w:tcPr>
+            <w:cnfStyle w:val="001000000000" w:firstRow="0" w:lastRow="0" w:firstColumn="1" w:lastColumn="0" w:oddVBand="0" w:evenVBand="0" w:oddHBand="0" w:evenHBand="0" w:firstRowFirstColumn="0" w:firstRowLastColumn="0" w:lastRowFirstColumn="0" w:lastRowLastColumn="0"/>
+            <w:tcW w:w="2378" w:type="dxa"/>
+            <w:tcBorders>
+              <w:top w:val="single" w:sz="4" w:space="0" w:color="auto"/>
+              <w:left w:val="single" w:sz="4" w:space="0" w:color="auto"/>
+              <w:bottom w:val="single" w:sz="4" w:space="0" w:color="auto"/>
+              <w:right w:val="single" w:sz="4" w:space="0" w:color="auto"/>
+            </w:tcBorders>
+          </w:tcPr>
+          <w:p>
+            <w:pPr>
+              <w:rPr>
+                <w:lang w:val="bg-BG"/>
+              </w:rPr>
+            </w:pPr>
+            <w:r>
+              <w:rPr>
+                <w:rFonts w:ascii="Consolas" w:hAnsi="Consolas" w:cs="Consolas"/>
+                <w:color w:val="000000"/>
+                <w:sz w:val="19"/>
+                <w:szCs w:val="19"/>
+              </w:rPr>
+              <w:t>color</w:t>
+            </w:r>
+          </w:p>
+        </w:tc>
+        <w:tc>
+          <w:tcPr>
+            <w:tcW w:w="2378" w:type="dxa"/>
+            <w:tcBorders>
+              <w:top w:val="single" w:sz="4" w:space="0" w:color="auto"/>
+              <w:left w:val="single" w:sz="4" w:space="0" w:color="auto"/>
+              <w:bottom w:val="single" w:sz="4" w:space="0" w:color="auto"/>
+              <w:right w:val="single" w:sz="4" w:space="0" w:color="auto"/>
+            </w:tcBorders>
+          </w:tcPr>
+          <w:p>
+            <w:pPr>
+              <w:cnfStyle w:val="000000100000" w:firstRow="0" w:lastRow="0" w:firstColumn="0" w:lastColumn="0" w:oddVBand="0" w:evenVBand="0" w:oddHBand="1" w:evenHBand="0" w:firstRowFirstColumn="0" w:firstRowLastColumn="0" w:lastRowFirstColumn="0" w:lastRowLastColumn="0"/>
+              <w:rPr>
+                <w:lang w:val="bg-BG"/>
+              </w:rPr>
+            </w:pPr>
+            <w:r>
+              <w:rPr>
+                <w:rFonts w:ascii="Consolas" w:hAnsi="Consolas" w:cs="Consolas"/>
+                <w:color w:val="0000FF"/>
+                <w:sz w:val="19"/>
+                <w:szCs w:val="19"/>
+              </w:rPr>
+              <w:t>void</w:t>
+            </w:r>
+          </w:p>
+        </w:tc>
+        <w:tc>
+          <w:tcPr>
+            <w:tcW w:w="2379" w:type="dxa"/>
+            <w:tcBorders>
+              <w:top w:val="single" w:sz="4" w:space="0" w:color="auto"/>
+              <w:left w:val="single" w:sz="4" w:space="0" w:color="auto"/>
+              <w:bottom w:val="single" w:sz="4" w:space="0" w:color="auto"/>
+              <w:right w:val="single" w:sz="4" w:space="0" w:color="auto"/>
+            </w:tcBorders>
+          </w:tcPr>
+          <w:p>
+            <w:pPr>
+              <w:cnfStyle w:val="000000100000" w:firstRow="0" w:lastRow="0" w:firstColumn="0" w:lastColumn="0" w:oddVBand="0" w:evenVBand="0" w:oddHBand="1" w:evenHBand="0" w:firstRowFirstColumn="0" w:firstRowLastColumn="0" w:lastRowFirstColumn="0" w:lastRowLastColumn="0"/>
+              <w:rPr>
+                <w:lang w:val="bg-BG"/>
+              </w:rPr>
+            </w:pPr>
+            <w:r>
+              <w:rPr>
+                <w:rFonts w:ascii="Consolas" w:hAnsi="Consolas" w:cs="Consolas"/>
+                <w:color w:val="0000FF"/>
+                <w:sz w:val="19"/>
+                <w:szCs w:val="19"/>
+              </w:rPr>
+              <w:t>int</w:t>
+            </w:r>
+            <w:r>
+              <w:rPr>
+                <w:rFonts w:ascii="Consolas" w:hAnsi="Consolas" w:cs="Consolas"/>
+                <w:color w:val="000000"/>
+                <w:sz w:val="19"/>
+                <w:szCs w:val="19"/>
+              </w:rPr>
+              <w:t xml:space="preserve"> </w:t>
+            </w:r>
+            <w:r>
+              <w:rPr>
+                <w:rFonts w:ascii="Consolas" w:hAnsi="Consolas" w:cs="Consolas"/>
+                <w:color w:val="808080"/>
+                <w:sz w:val="19"/>
+                <w:szCs w:val="19"/>
+              </w:rPr>
+              <w:t>color</w:t>
+            </w:r>
+          </w:p>
+        </w:tc>
+        <w:tc>
+          <w:tcPr>
+            <w:tcW w:w="2379" w:type="dxa"/>
+            <w:tcBorders>
+              <w:top w:val="single" w:sz="4" w:space="0" w:color="auto"/>
+              <w:left w:val="single" w:sz="4" w:space="0" w:color="auto"/>
+              <w:bottom w:val="single" w:sz="4" w:space="0" w:color="auto"/>
+              <w:right w:val="single" w:sz="4" w:space="0" w:color="auto"/>
+            </w:tcBorders>
+          </w:tcPr>
+          <w:p>
+            <w:pPr>
+              <w:cnfStyle w:val="000000100000" w:firstRow="0" w:lastRow="0" w:firstColumn="0" w:lastColumn="0" w:oddVBand="0" w:evenVBand="0" w:oddHBand="1" w:evenHBand="0" w:firstRowFirstColumn="0" w:firstRowLastColumn="0" w:lastRowFirstColumn="0" w:lastRowLastColumn="0"/>
+              <w:rPr>
+                <w:lang w:val="bg-BG"/>
+              </w:rPr>
+            </w:pPr>
+            <w:r>
+              <w:rPr>
+                <w:lang w:val="bg-BG"/>
+              </w:rPr>
+              <w:t>Задава цвят</w:t>
+            </w:r>
+          </w:p>
+        </w:tc>
+      </w:tr>
+      <w:tr>
+        <w:trPr>
+          <w:trHeight w:val="273"/>
+        </w:trPr>
+        <w:tc>
+          <w:tcPr>
+            <w:cnfStyle w:val="001000000000" w:firstRow="0" w:lastRow="0" w:firstColumn="1" w:lastColumn="0" w:oddVBand="0" w:evenVBand="0" w:oddHBand="0" w:evenHBand="0" w:firstRowFirstColumn="0" w:firstRowLastColumn="0" w:lastRowFirstColumn="0" w:lastRowLastColumn="0"/>
+            <w:tcW w:w="2378" w:type="dxa"/>
+            <w:tcBorders>
+              <w:top w:val="single" w:sz="4" w:space="0" w:color="auto"/>
+              <w:left w:val="single" w:sz="4" w:space="0" w:color="auto"/>
+              <w:bottom w:val="single" w:sz="4" w:space="0" w:color="auto"/>
+              <w:right w:val="single" w:sz="4" w:space="0" w:color="auto"/>
+            </w:tcBorders>
+          </w:tcPr>
+          <w:p>
+            <w:pPr>
+              <w:rPr>
+                <w:lang w:val="bg-BG"/>
+              </w:rPr>
+            </w:pPr>
+            <w:proofErr w:type="spellStart"/>
+            <w:r>
+              <w:rPr>
+                <w:rFonts w:ascii="Consolas" w:hAnsi="Consolas" w:cs="Consolas"/>
+                <w:color w:val="000000"/>
+                <w:sz w:val="19"/>
+                <w:szCs w:val="19"/>
+              </w:rPr>
+              <w:t>gotoxy</w:t>
+            </w:r>
+            <w:proofErr w:type="spellEnd"/>
+          </w:p>
+        </w:tc>
+        <w:tc>
+          <w:tcPr>
+            <w:tcW w:w="2378" w:type="dxa"/>
+            <w:tcBorders>
+              <w:top w:val="single" w:sz="4" w:space="0" w:color="auto"/>
+              <w:left w:val="single" w:sz="4" w:space="0" w:color="auto"/>
+              <w:bottom w:val="single" w:sz="4" w:space="0" w:color="auto"/>
+              <w:right w:val="single" w:sz="4" w:space="0" w:color="auto"/>
+            </w:tcBorders>
+          </w:tcPr>
+          <w:p>
+            <w:pPr>
+              <w:cnfStyle w:val="000000000000" w:firstRow="0" w:lastRow="0" w:firstColumn="0" w:lastColumn="0" w:oddVBand="0" w:evenVBand="0" w:oddHBand="0" w:evenHBand="0" w:firstRowFirstColumn="0" w:firstRowLastColumn="0" w:lastRowFirstColumn="0" w:lastRowLastColumn="0"/>
+              <w:rPr>
+                <w:lang w:val="bg-BG"/>
+              </w:rPr>
+            </w:pPr>
+            <w:r>
+              <w:rPr>
+                <w:rFonts w:ascii="Consolas" w:hAnsi="Consolas" w:cs="Consolas"/>
+                <w:color w:val="0000FF"/>
+                <w:sz w:val="19"/>
+                <w:szCs w:val="19"/>
+              </w:rPr>
+              <w:t>void</w:t>
+            </w:r>
+          </w:p>
+        </w:tc>
+        <w:tc>
+          <w:tcPr>
+            <w:tcW w:w="2379" w:type="dxa"/>
+            <w:tcBorders>
+              <w:top w:val="single" w:sz="4" w:space="0" w:color="auto"/>
+              <w:left w:val="single" w:sz="4" w:space="0" w:color="auto"/>
+              <w:bottom w:val="single" w:sz="4" w:space="0" w:color="auto"/>
+              <w:right w:val="single" w:sz="4" w:space="0" w:color="auto"/>
+            </w:tcBorders>
+          </w:tcPr>
+          <w:p>
+            <w:pPr>
+              <w:cnfStyle w:val="000000000000" w:firstRow="0" w:lastRow="0" w:firstColumn="0" w:lastColumn="0" w:oddVBand="0" w:evenVBand="0" w:oddHBand="0" w:evenHBand="0" w:firstRowFirstColumn="0" w:firstRowLastColumn="0" w:lastRowFirstColumn="0" w:lastRowLastColumn="0"/>
+              <w:rPr>
+                <w:lang w:val="bg-BG"/>
+              </w:rPr>
+            </w:pPr>
+            <w:r>
+              <w:rPr>
+                <w:rFonts w:ascii="Consolas" w:hAnsi="Consolas" w:cs="Consolas"/>
+                <w:color w:val="0000FF"/>
+                <w:sz w:val="19"/>
+                <w:szCs w:val="19"/>
+              </w:rPr>
+              <w:t>int</w:t>
+            </w:r>
+            <w:r>
+              <w:rPr>
+                <w:rFonts w:ascii="Consolas" w:hAnsi="Consolas" w:cs="Consolas"/>
+                <w:color w:val="000000"/>
+                <w:sz w:val="19"/>
+                <w:szCs w:val="19"/>
+              </w:rPr>
+              <w:t xml:space="preserve"> </w:t>
+            </w:r>
+            <w:r>
+              <w:rPr>
+                <w:rFonts w:ascii="Consolas" w:hAnsi="Consolas" w:cs="Consolas"/>
+                <w:color w:val="808080"/>
+                <w:sz w:val="19"/>
+                <w:szCs w:val="19"/>
+              </w:rPr>
+              <w:t>x</w:t>
+            </w:r>
+            <w:r>
+              <w:rPr>
+                <w:rFonts w:ascii="Consolas" w:hAnsi="Consolas" w:cs="Consolas"/>
+                <w:color w:val="000000"/>
+                <w:sz w:val="19"/>
+                <w:szCs w:val="19"/>
+              </w:rPr>
+              <w:t xml:space="preserve">, </w:t>
+            </w:r>
+            <w:r>
+              <w:rPr>
+                <w:rFonts w:ascii="Consolas" w:hAnsi="Consolas" w:cs="Consolas"/>
+                <w:color w:val="0000FF"/>
+                <w:sz w:val="19"/>
+                <w:szCs w:val="19"/>
+              </w:rPr>
+              <w:t>int</w:t>
+            </w:r>
+            <w:r>
+              <w:rPr>
+                <w:rFonts w:ascii="Consolas" w:hAnsi="Consolas" w:cs="Consolas"/>
+                <w:color w:val="000000"/>
+                <w:sz w:val="19"/>
+                <w:szCs w:val="19"/>
+              </w:rPr>
+              <w:t xml:space="preserve"> </w:t>
+            </w:r>
+            <w:r>
+              <w:rPr>
+                <w:rFonts w:ascii="Consolas" w:hAnsi="Consolas" w:cs="Consolas"/>
+                <w:color w:val="808080"/>
+                <w:sz w:val="19"/>
+                <w:szCs w:val="19"/>
+              </w:rPr>
+              <w:t>y</w:t>
+            </w:r>
+          </w:p>
+        </w:tc>
+        <w:tc>
+          <w:tcPr>
+            <w:tcW w:w="2379" w:type="dxa"/>
+            <w:tcBorders>
+              <w:top w:val="single" w:sz="4" w:space="0" w:color="auto"/>
+              <w:left w:val="single" w:sz="4" w:space="0" w:color="auto"/>
+              <w:bottom w:val="single" w:sz="4" w:space="0" w:color="auto"/>
+              <w:right w:val="single" w:sz="4" w:space="0" w:color="auto"/>
+            </w:tcBorders>
+          </w:tcPr>
+          <w:p>
+            <w:pPr>
+              <w:cnfStyle w:val="000000000000" w:firstRow="0" w:lastRow="0" w:firstColumn="0" w:lastColumn="0" w:oddVBand="0" w:evenVBand="0" w:oddHBand="0" w:evenHBand="0" w:firstRowFirstColumn="0" w:firstRowLastColumn="0" w:lastRowFirstColumn="0" w:lastRowLastColumn="0"/>
+              <w:rPr>
+                <w:lang w:val="bg-BG"/>
+              </w:rPr>
+            </w:pPr>
+            <w:r>
+              <w:rPr>
+                <w:lang w:val="bg-BG"/>
+              </w:rPr>
+              <w:t>Задава/променя координатите на дадена точка</w:t>
+            </w:r>
+          </w:p>
+        </w:tc>
+      </w:tr>
+      <w:tr>
+        <w:trPr>
+          <w:cnfStyle w:val="000000100000" w:firstRow="0" w:lastRow="0" w:firstColumn="0" w:lastColumn="0" w:oddVBand="0" w:evenVBand="0" w:oddHBand="1" w:evenHBand="0" w:firstRowFirstColumn="0" w:firstRowLastColumn="0" w:lastRowFirstColumn="0" w:lastRowLastColumn="0"/>
+          <w:trHeight w:val="273"/>
+        </w:trPr>
+        <w:tc>
+          <w:tcPr>
+            <w:cnfStyle w:val="001000000000" w:firstRow="0" w:lastRow="0" w:firstColumn="1" w:lastColumn="0" w:oddVBand="0" w:evenVBand="0" w:oddHBand="0" w:evenHBand="0" w:firstRowFirstColumn="0" w:firstRowLastColumn="0" w:lastRowFirstColumn="0" w:lastRowLastColumn="0"/>
+            <w:tcW w:w="2378" w:type="dxa"/>
+            <w:tcBorders>
+              <w:top w:val="single" w:sz="4" w:space="0" w:color="auto"/>
+              <w:left w:val="single" w:sz="4" w:space="0" w:color="auto"/>
+              <w:bottom w:val="single" w:sz="4" w:space="0" w:color="auto"/>
+              <w:right w:val="single" w:sz="4" w:space="0" w:color="auto"/>
+            </w:tcBorders>
+          </w:tcPr>
+          <w:p>
+            <w:pPr>
+              <w:rPr>
+                <w:rFonts w:ascii="Consolas" w:hAnsi="Consolas" w:cs="Consolas"/>
+                <w:color w:val="000000"/>
+                <w:sz w:val="19"/>
+                <w:szCs w:val="19"/>
+              </w:rPr>
+            </w:pPr>
+            <w:r>
+              <w:rPr>
+                <w:rFonts w:ascii="Consolas" w:hAnsi="Consolas" w:cs="Consolas"/>
+                <w:color w:val="000000"/>
+                <w:sz w:val="19"/>
+                <w:szCs w:val="19"/>
+              </w:rPr>
+              <w:t>controls</w:t>
+            </w:r>
+          </w:p>
+        </w:tc>
+        <w:tc>
+          <w:tcPr>
+            <w:tcW w:w="2378" w:type="dxa"/>
+            <w:tcBorders>
+              <w:top w:val="single" w:sz="4" w:space="0" w:color="auto"/>
+              <w:left w:val="single" w:sz="4" w:space="0" w:color="auto"/>
+              <w:bottom w:val="single" w:sz="4" w:space="0" w:color="auto"/>
+              <w:right w:val="single" w:sz="4" w:space="0" w:color="auto"/>
+            </w:tcBorders>
+          </w:tcPr>
+          <w:p>
+            <w:pPr>
+              <w:cnfStyle w:val="000000100000" w:firstRow="0" w:lastRow="0" w:firstColumn="0" w:lastColumn="0" w:oddVBand="0" w:evenVBand="0" w:oddHBand="1" w:evenHBand="0" w:firstRowFirstColumn="0" w:firstRowLastColumn="0" w:lastRowFirstColumn="0" w:lastRowLastColumn="0"/>
+              <w:rPr>
+                <w:rFonts w:ascii="Consolas" w:hAnsi="Consolas" w:cs="Consolas"/>
+                <w:color w:val="0000FF"/>
+                <w:sz w:val="19"/>
+                <w:szCs w:val="19"/>
+              </w:rPr>
+            </w:pPr>
+            <w:r>
+              <w:rPr>
+                <w:rFonts w:ascii="Consolas" w:hAnsi="Consolas" w:cs="Consolas"/>
+                <w:color w:val="0000FF"/>
+                <w:sz w:val="19"/>
+                <w:szCs w:val="19"/>
+              </w:rPr>
+              <w:t>void</w:t>
+            </w:r>
+          </w:p>
+        </w:tc>
+        <w:tc>
+          <w:tcPr>
+            <w:tcW w:w="2379" w:type="dxa"/>
+            <w:tcBorders>
+              <w:top w:val="single" w:sz="4" w:space="0" w:color="auto"/>
+              <w:left w:val="single" w:sz="4" w:space="0" w:color="auto"/>
+              <w:bottom w:val="single" w:sz="4" w:space="0" w:color="auto"/>
+              <w:right w:val="single" w:sz="4" w:space="0" w:color="auto"/>
+            </w:tcBorders>
+          </w:tcPr>
+          <w:p>
+            <w:pPr>
+              <w:cnfStyle w:val="000000100000" w:firstRow="0" w:lastRow="0" w:firstColumn="0" w:lastColumn="0" w:oddVBand="0" w:evenVBand="0" w:oddHBand="1" w:evenHBand="0" w:firstRowFirstColumn="0" w:firstRowLastColumn="0" w:lastRowFirstColumn="0" w:lastRowLastColumn="0"/>
+              <w:rPr>
+                <w:rFonts w:ascii="Consolas" w:hAnsi="Consolas" w:cs="Consolas"/>
+                <w:color w:val="0000FF"/>
+                <w:sz w:val="19"/>
+                <w:szCs w:val="19"/>
+              </w:rPr>
+            </w:pPr>
+            <w:r>
+              <w:rPr>
+                <w:rFonts w:ascii="Consolas" w:hAnsi="Consolas" w:cs="Consolas"/>
+                <w:color w:val="0000FF"/>
+                <w:sz w:val="19"/>
+                <w:szCs w:val="19"/>
+              </w:rPr>
+              <w:t>char</w:t>
+            </w:r>
+            <w:r>
+              <w:rPr>
+                <w:rFonts w:ascii="Consolas" w:hAnsi="Consolas" w:cs="Consolas"/>
+                <w:color w:val="000000"/>
+                <w:sz w:val="19"/>
+                <w:szCs w:val="19"/>
+              </w:rPr>
+              <w:t xml:space="preserve"> **</w:t>
+            </w:r>
+            <w:proofErr w:type="spellStart"/>
+            <w:r>
+              <w:rPr>
+                <w:rFonts w:ascii="Consolas" w:hAnsi="Consolas" w:cs="Consolas"/>
+                <w:color w:val="808080"/>
+                <w:sz w:val="19"/>
+                <w:szCs w:val="19"/>
+              </w:rPr>
+              <w:t>arr</w:t>
+            </w:r>
+            <w:proofErr w:type="spellEnd"/>
+            <w:r>
+              <w:rPr>
+                <w:rFonts w:ascii="Consolas" w:hAnsi="Consolas" w:cs="Consolas"/>
+                <w:color w:val="000000"/>
+                <w:sz w:val="19"/>
+                <w:szCs w:val="19"/>
+              </w:rPr>
+              <w:t xml:space="preserve">, </w:t>
+            </w:r>
+            <w:r>
+              <w:rPr>
+                <w:rFonts w:ascii="Consolas" w:hAnsi="Consolas" w:cs="Consolas"/>
+                <w:color w:val="0000FF"/>
+                <w:sz w:val="19"/>
+                <w:szCs w:val="19"/>
+              </w:rPr>
+              <w:t>int</w:t>
+            </w:r>
+            <w:r>
+              <w:rPr>
+                <w:rFonts w:ascii="Consolas" w:hAnsi="Consolas" w:cs="Consolas"/>
+                <w:color w:val="000000"/>
+                <w:sz w:val="19"/>
+                <w:szCs w:val="19"/>
+              </w:rPr>
+              <w:t xml:space="preserve"> </w:t>
+            </w:r>
+            <w:r>
+              <w:rPr>
+                <w:rFonts w:ascii="Consolas" w:hAnsi="Consolas" w:cs="Consolas"/>
+                <w:color w:val="808080"/>
+                <w:sz w:val="19"/>
+                <w:szCs w:val="19"/>
+              </w:rPr>
+              <w:t>size</w:t>
+            </w:r>
+          </w:p>
+        </w:tc>
+        <w:tc>
+          <w:tcPr>
+            <w:tcW w:w="2379" w:type="dxa"/>
+            <w:tcBorders>
+              <w:top w:val="single" w:sz="4" w:space="0" w:color="auto"/>
+              <w:left w:val="single" w:sz="4" w:space="0" w:color="auto"/>
+              <w:bottom w:val="single" w:sz="4" w:space="0" w:color="auto"/>
+              <w:right w:val="single" w:sz="4" w:space="0" w:color="auto"/>
+            </w:tcBorders>
+          </w:tcPr>
+          <w:p>
+            <w:pPr>
+              <w:cnfStyle w:val="000000100000" w:firstRow="0" w:lastRow="0" w:firstColumn="0" w:lastColumn="0" w:oddVBand="0" w:evenVBand="0" w:oddHBand="1" w:evenHBand="0" w:firstRowFirstColumn="0" w:firstRowLastColumn="0" w:lastRowFirstColumn="0" w:lastRowLastColumn="0"/>
+              <w:rPr>
+                <w:lang w:val="bg-BG"/>
+              </w:rPr>
+            </w:pPr>
+            <w:r>
+              <w:rPr>
+                <w:lang w:val="bg-BG"/>
+              </w:rPr>
+              <w:t xml:space="preserve">Движението на </w:t>
+            </w:r>
+            <w:r>
+              <w:rPr>
+                <w:lang w:val="bg-BG"/>
+              </w:rPr>
+              <w:t>играча</w:t>
+            </w:r>
+          </w:p>
+        </w:tc>
+      </w:tr>
+      <w:tr>
+        <w:trPr>
+          <w:trHeight w:val="273"/>
+        </w:trPr>
+        <w:tc>
+          <w:tcPr>
+            <w:cnfStyle w:val="001000000000" w:firstRow="0" w:lastRow="0" w:firstColumn="1" w:lastColumn="0" w:oddVBand="0" w:evenVBand="0" w:oddHBand="0" w:evenHBand="0" w:firstRowFirstColumn="0" w:firstRowLastColumn="0" w:lastRowFirstColumn="0" w:lastRowLastColumn="0"/>
+            <w:tcW w:w="2378" w:type="dxa"/>
+            <w:tcBorders>
+              <w:top w:val="single" w:sz="4" w:space="0" w:color="auto"/>
+              <w:left w:val="single" w:sz="4" w:space="0" w:color="auto"/>
+              <w:bottom w:val="single" w:sz="4" w:space="0" w:color="auto"/>
+              <w:right w:val="single" w:sz="4" w:space="0" w:color="auto"/>
+            </w:tcBorders>
+          </w:tcPr>
+          <w:p>
+            <w:pPr>
+              <w:rPr>
+                <w:rFonts w:ascii="Consolas" w:hAnsi="Consolas" w:cs="Consolas"/>
+                <w:color w:val="000000"/>
+                <w:sz w:val="19"/>
+                <w:szCs w:val="19"/>
+              </w:rPr>
+            </w:pPr>
+            <w:r>
+              <w:rPr>
+                <w:rFonts w:ascii="Consolas" w:hAnsi="Consolas" w:cs="Consolas"/>
+                <w:color w:val="000000"/>
+                <w:sz w:val="19"/>
+                <w:szCs w:val="19"/>
+              </w:rPr>
+              <w:t>check</w:t>
+            </w:r>
+          </w:p>
+        </w:tc>
+        <w:tc>
+          <w:tcPr>
+            <w:tcW w:w="2378" w:type="dxa"/>
+            <w:tcBorders>
+              <w:top w:val="single" w:sz="4" w:space="0" w:color="auto"/>
+              <w:left w:val="single" w:sz="4" w:space="0" w:color="auto"/>
+              <w:bottom w:val="single" w:sz="4" w:space="0" w:color="auto"/>
+              <w:right w:val="single" w:sz="4" w:space="0" w:color="auto"/>
+            </w:tcBorders>
+          </w:tcPr>
+          <w:p>
+            <w:pPr>
+              <w:cnfStyle w:val="000000000000" w:firstRow="0" w:lastRow="0" w:firstColumn="0" w:lastColumn="0" w:oddVBand="0" w:evenVBand="0" w:oddHBand="0" w:evenHBand="0" w:firstRowFirstColumn="0" w:firstRowLastColumn="0" w:lastRowFirstColumn="0" w:lastRowLastColumn="0"/>
+              <w:rPr>
+                <w:rFonts w:ascii="Consolas" w:hAnsi="Consolas" w:cs="Consolas"/>
+                <w:color w:val="0000FF"/>
+                <w:sz w:val="19"/>
+                <w:szCs w:val="19"/>
+              </w:rPr>
+            </w:pPr>
+            <w:r>
+              <w:rPr>
+                <w:rFonts w:ascii="Consolas" w:hAnsi="Consolas" w:cs="Consolas"/>
+                <w:color w:val="0000FF"/>
+                <w:sz w:val="19"/>
+                <w:szCs w:val="19"/>
+              </w:rPr>
+              <w:t>void</w:t>
+            </w:r>
+          </w:p>
+        </w:tc>
+        <w:tc>
+          <w:tcPr>
+            <w:tcW w:w="2379" w:type="dxa"/>
+            <w:tcBorders>
+              <w:top w:val="single" w:sz="4" w:space="0" w:color="auto"/>
+              <w:left w:val="single" w:sz="4" w:space="0" w:color="auto"/>
+              <w:bottom w:val="single" w:sz="4" w:space="0" w:color="auto"/>
+              <w:right w:val="single" w:sz="4" w:space="0" w:color="auto"/>
+            </w:tcBorders>
+          </w:tcPr>
+          <w:p>
+            <w:pPr>
+              <w:cnfStyle w:val="000000000000" w:firstRow="0" w:lastRow="0" w:firstColumn="0" w:lastColumn="0" w:oddVBand="0" w:evenVBand="0" w:oddHBand="0" w:evenHBand="0" w:firstRowFirstColumn="0" w:firstRowLastColumn="0" w:lastRowFirstColumn="0" w:lastRowLastColumn="0"/>
+              <w:rPr>
+                <w:rFonts w:ascii="Consolas" w:hAnsi="Consolas" w:cs="Consolas"/>
+                <w:color w:val="0000FF"/>
+                <w:sz w:val="19"/>
+                <w:szCs w:val="19"/>
+              </w:rPr>
+            </w:pPr>
+            <w:r>
+              <w:rPr>
+                <w:rFonts w:ascii="Consolas" w:hAnsi="Consolas" w:cs="Consolas"/>
+                <w:color w:val="0000FF"/>
+                <w:sz w:val="19"/>
+                <w:szCs w:val="19"/>
+              </w:rPr>
+              <w:t>int</w:t>
+            </w:r>
+            <w:r>
+              <w:rPr>
+                <w:rFonts w:ascii="Consolas" w:hAnsi="Consolas" w:cs="Consolas"/>
+                <w:color w:val="000000"/>
+                <w:sz w:val="19"/>
+                <w:szCs w:val="19"/>
+              </w:rPr>
+              <w:t xml:space="preserve"> </w:t>
+            </w:r>
+            <w:r>
+              <w:rPr>
+                <w:rFonts w:ascii="Consolas" w:hAnsi="Consolas" w:cs="Consolas"/>
+                <w:color w:val="808080"/>
+                <w:sz w:val="19"/>
+                <w:szCs w:val="19"/>
+              </w:rPr>
+              <w:t>size</w:t>
+            </w:r>
+          </w:p>
+        </w:tc>
+        <w:tc>
+          <w:tcPr>
+            <w:tcW w:w="2379" w:type="dxa"/>
+            <w:tcBorders>
+              <w:top w:val="single" w:sz="4" w:space="0" w:color="auto"/>
+              <w:left w:val="single" w:sz="4" w:space="0" w:color="auto"/>
+              <w:bottom w:val="single" w:sz="4" w:space="0" w:color="auto"/>
+              <w:right w:val="single" w:sz="4" w:space="0" w:color="auto"/>
+            </w:tcBorders>
+          </w:tcPr>
+          <w:p>
+            <w:pPr>
+              <w:cnfStyle w:val="000000000000" w:firstRow="0" w:lastRow="0" w:firstColumn="0" w:lastColumn="0" w:oddVBand="0" w:evenVBand="0" w:oddHBand="0" w:evenHBand="0" w:firstRowFirstColumn="0" w:firstRowLastColumn="0" w:lastRowFirstColumn="0" w:lastRowLastColumn="0"/>
+              <w:rPr>
+                <w:lang w:val="bg-BG"/>
+              </w:rPr>
+            </w:pPr>
+            <w:r>
+              <w:rPr>
+                <w:lang w:val="bg-BG"/>
+              </w:rPr>
+              <w:t>Проверява къде да постави празно място или квадрат(при чертаенето на лабиринта)</w:t>
+            </w:r>
+          </w:p>
+        </w:tc>
+      </w:tr>
+      <w:tr>
+        <w:trPr>
+          <w:cnfStyle w:val="000000100000" w:firstRow="0" w:lastRow="0" w:firstColumn="0" w:lastColumn="0" w:oddVBand="0" w:evenVBand="0" w:oddHBand="1" w:evenHBand="0" w:firstRowFirstColumn="0" w:firstRowLastColumn="0" w:lastRowFirstColumn="0" w:lastRowLastColumn="0"/>
+          <w:trHeight w:val="273"/>
+        </w:trPr>
+        <w:tc>
+          <w:tcPr>
+            <w:cnfStyle w:val="001000000000" w:firstRow="0" w:lastRow="0" w:firstColumn="1" w:lastColumn="0" w:oddVBand="0" w:evenVBand="0" w:oddHBand="0" w:evenHBand="0" w:firstRowFirstColumn="0" w:firstRowLastColumn="0" w:lastRowFirstColumn="0" w:lastRowLastColumn="0"/>
+            <w:tcW w:w="2378" w:type="dxa"/>
+            <w:tcBorders>
+              <w:top w:val="single" w:sz="4" w:space="0" w:color="auto"/>
+              <w:left w:val="single" w:sz="4" w:space="0" w:color="auto"/>
+              <w:bottom w:val="single" w:sz="4" w:space="0" w:color="auto"/>
+              <w:right w:val="single" w:sz="4" w:space="0" w:color="auto"/>
+            </w:tcBorders>
+          </w:tcPr>
+          <w:p>
+            <w:pPr>
+              <w:rPr>
+                <w:rFonts w:ascii="Consolas" w:hAnsi="Consolas" w:cs="Consolas"/>
+                <w:color w:val="000000"/>
+                <w:sz w:val="19"/>
+                <w:szCs w:val="19"/>
+              </w:rPr>
+            </w:pPr>
+            <w:proofErr w:type="spellStart"/>
+            <w:r>
+              <w:rPr>
+                <w:rFonts w:ascii="Consolas" w:hAnsi="Consolas" w:cs="Consolas"/>
+                <w:color w:val="000000"/>
+                <w:sz w:val="19"/>
+                <w:szCs w:val="19"/>
+              </w:rPr>
+              <w:t>menuArt</w:t>
+            </w:r>
+            <w:proofErr w:type="spellEnd"/>
+          </w:p>
+        </w:tc>
+        <w:tc>
+          <w:tcPr>
+            <w:tcW w:w="2378" w:type="dxa"/>
+            <w:tcBorders>
+              <w:top w:val="single" w:sz="4" w:space="0" w:color="auto"/>
+              <w:left w:val="single" w:sz="4" w:space="0" w:color="auto"/>
+              <w:bottom w:val="single" w:sz="4" w:space="0" w:color="auto"/>
+              <w:right w:val="single" w:sz="4" w:space="0" w:color="auto"/>
+            </w:tcBorders>
+          </w:tcPr>
+          <w:p>
+            <w:pPr>
+              <w:cnfStyle w:val="000000100000" w:firstRow="0" w:lastRow="0" w:firstColumn="0" w:lastColumn="0" w:oddVBand="0" w:evenVBand="0" w:oddHBand="1" w:evenHBand="0" w:firstRowFirstColumn="0" w:firstRowLastColumn="0" w:lastRowFirstColumn="0" w:lastRowLastColumn="0"/>
+              <w:rPr>
+                <w:rFonts w:ascii="Consolas" w:hAnsi="Consolas" w:cs="Consolas"/>
+                <w:color w:val="0000FF"/>
+                <w:sz w:val="19"/>
+                <w:szCs w:val="19"/>
+              </w:rPr>
+            </w:pPr>
+            <w:r>
+              <w:rPr>
+                <w:rFonts w:ascii="Consolas" w:hAnsi="Consolas" w:cs="Consolas"/>
+                <w:color w:val="0000FF"/>
+                <w:sz w:val="19"/>
+                <w:szCs w:val="19"/>
+              </w:rPr>
+              <w:t>void</w:t>
+            </w:r>
+          </w:p>
+        </w:tc>
+        <w:tc>
+          <w:tcPr>
+            <w:tcW w:w="2379" w:type="dxa"/>
+            <w:tcBorders>
+              <w:top w:val="single" w:sz="4" w:space="0" w:color="auto"/>
+              <w:left w:val="single" w:sz="4" w:space="0" w:color="auto"/>
+              <w:bottom w:val="single" w:sz="4" w:space="0" w:color="auto"/>
+              <w:right w:val="single" w:sz="4" w:space="0" w:color="auto"/>
+            </w:tcBorders>
+          </w:tcPr>
+          <w:p>
+            <w:pPr>
+              <w:cnfStyle w:val="000000100000" w:firstRow="0" w:lastRow="0" w:firstColumn="0" w:lastColumn="0" w:oddVBand="0" w:evenVBand="0" w:oddHBand="1" w:evenHBand="0" w:firstRowFirstColumn="0" w:firstRowLastColumn="0" w:lastRowFirstColumn="0" w:lastRowLastColumn="0"/>
+              <w:rPr>
+                <w:rFonts w:ascii="Consolas" w:hAnsi="Consolas" w:cs="Consolas"/>
+                <w:color w:val="0000FF"/>
+                <w:sz w:val="19"/>
+                <w:szCs w:val="19"/>
+              </w:rPr>
+            </w:pPr>
+          </w:p>
+        </w:tc>
+        <w:tc>
+          <w:tcPr>
+            <w:tcW w:w="2379" w:type="dxa"/>
+            <w:tcBorders>
+              <w:top w:val="single" w:sz="4" w:space="0" w:color="auto"/>
+              <w:left w:val="single" w:sz="4" w:space="0" w:color="auto"/>
+              <w:bottom w:val="single" w:sz="4" w:space="0" w:color="auto"/>
+              <w:right w:val="single" w:sz="4" w:space="0" w:color="auto"/>
+            </w:tcBorders>
+          </w:tcPr>
+          <w:p>
+            <w:pPr>
+              <w:cnfStyle w:val="000000100000" w:firstRow="0" w:lastRow="0" w:firstColumn="0" w:lastColumn="0" w:oddVBand="0" w:evenVBand="0" w:oddHBand="1" w:evenHBand="0" w:firstRowFirstColumn="0" w:firstRowLastColumn="0" w:lastRowFirstColumn="0" w:lastRowLastColumn="0"/>
+              <w:rPr>
+                <w:lang w:val="bg-BG"/>
+              </w:rPr>
+            </w:pPr>
+            <w:r>
+              <w:rPr>
+                <w:lang w:val="bg-BG"/>
+              </w:rPr>
+              <w:t xml:space="preserve">Принтира </w:t>
+            </w:r>
+            <w:r>
+              <w:t>ASCII art</w:t>
+            </w:r>
+            <w:r>
+              <w:rPr>
+                <w:lang w:val="bg-BG"/>
+              </w:rPr>
+              <w:t xml:space="preserve"> на стандартния изход</w:t>
+            </w:r>
+          </w:p>
+        </w:tc>
+      </w:tr>
+      <w:tr>
+        <w:trPr>
+          <w:trHeight w:val="273"/>
+        </w:trPr>
+        <w:tc>
+          <w:tcPr>
+            <w:cnfStyle w:val="001000000000" w:firstRow="0" w:lastRow="0" w:firstColumn="1" w:lastColumn="0" w:oddVBand="0" w:evenVBand="0" w:oddHBand="0" w:evenHBand="0" w:firstRowFirstColumn="0" w:firstRowLastColumn="0" w:lastRowFirstColumn="0" w:lastRowLastColumn="0"/>
+            <w:tcW w:w="2378" w:type="dxa"/>
+            <w:tcBorders>
+              <w:top w:val="single" w:sz="4" w:space="0" w:color="auto"/>
+              <w:left w:val="single" w:sz="4" w:space="0" w:color="auto"/>
+              <w:bottom w:val="single" w:sz="4" w:space="0" w:color="auto"/>
+              <w:right w:val="single" w:sz="4" w:space="0" w:color="auto"/>
+            </w:tcBorders>
+          </w:tcPr>
+          <w:p>
+            <w:pPr>
+              <w:rPr>
+                <w:rFonts w:ascii="Consolas" w:hAnsi="Consolas" w:cs="Consolas"/>
+                <w:color w:val="000000"/>
+                <w:sz w:val="19"/>
+                <w:szCs w:val="19"/>
+              </w:rPr>
+            </w:pPr>
+            <w:r>
+              <w:rPr>
+                <w:rFonts w:ascii="Consolas" w:hAnsi="Consolas" w:cs="Consolas"/>
+                <w:color w:val="000000"/>
+                <w:sz w:val="19"/>
+                <w:szCs w:val="19"/>
+              </w:rPr>
+              <w:t>Menu</w:t>
+            </w:r>
+          </w:p>
+        </w:tc>
+        <w:tc>
+          <w:tcPr>
+            <w:tcW w:w="2378" w:type="dxa"/>
+            <w:tcBorders>
+              <w:top w:val="single" w:sz="4" w:space="0" w:color="auto"/>
+              <w:left w:val="single" w:sz="4" w:space="0" w:color="auto"/>
+              <w:bottom w:val="single" w:sz="4" w:space="0" w:color="auto"/>
+              <w:right w:val="single" w:sz="4" w:space="0" w:color="auto"/>
+            </w:tcBorders>
+          </w:tcPr>
+          <w:p>
+            <w:pPr>
+              <w:cnfStyle w:val="000000000000" w:firstRow="0" w:lastRow="0" w:firstColumn="0" w:lastColumn="0" w:oddVBand="0" w:evenVBand="0" w:oddHBand="0" w:evenHBand="0" w:firstRowFirstColumn="0" w:firstRowLastColumn="0" w:lastRowFirstColumn="0" w:lastRowLastColumn="0"/>
+              <w:rPr>
+                <w:rFonts w:ascii="Consolas" w:hAnsi="Consolas" w:cs="Consolas"/>
+                <w:color w:val="0000FF"/>
+                <w:sz w:val="19"/>
+                <w:szCs w:val="19"/>
+              </w:rPr>
+            </w:pPr>
+            <w:r>
+              <w:rPr>
+                <w:rFonts w:ascii="Consolas" w:hAnsi="Consolas" w:cs="Consolas"/>
+                <w:color w:val="0000FF"/>
+                <w:sz w:val="19"/>
+                <w:szCs w:val="19"/>
+              </w:rPr>
+              <w:t>int</w:t>
+            </w:r>
+          </w:p>
+        </w:tc>
+        <w:tc>
+          <w:tcPr>
+            <w:tcW w:w="2379" w:type="dxa"/>
+            <w:tcBorders>
+              <w:top w:val="single" w:sz="4" w:space="0" w:color="auto"/>
+              <w:left w:val="single" w:sz="4" w:space="0" w:color="auto"/>
+              <w:bottom w:val="single" w:sz="4" w:space="0" w:color="auto"/>
+              <w:right w:val="single" w:sz="4" w:space="0" w:color="auto"/>
+            </w:tcBorders>
+          </w:tcPr>
+          <w:p>
+            <w:pPr>
+              <w:cnfStyle w:val="000000000000" w:firstRow="0" w:lastRow="0" w:firstColumn="0" w:lastColumn="0" w:oddVBand="0" w:evenVBand="0" w:oddHBand="0" w:evenHBand="0" w:firstRowFirstColumn="0" w:firstRowLastColumn="0" w:lastRowFirstColumn="0" w:lastRowLastColumn="0"/>
+              <w:rPr>
+                <w:rFonts w:ascii="Consolas" w:hAnsi="Consolas" w:cs="Consolas"/>
+                <w:color w:val="0000FF"/>
+                <w:sz w:val="19"/>
+                <w:szCs w:val="19"/>
+              </w:rPr>
+            </w:pPr>
+          </w:p>
+        </w:tc>
+        <w:tc>
+          <w:tcPr>
+            <w:tcW w:w="2379" w:type="dxa"/>
+            <w:tcBorders>
+              <w:top w:val="single" w:sz="4" w:space="0" w:color="auto"/>
+              <w:left w:val="single" w:sz="4" w:space="0" w:color="auto"/>
+              <w:bottom w:val="single" w:sz="4" w:space="0" w:color="auto"/>
+              <w:right w:val="single" w:sz="4" w:space="0" w:color="auto"/>
+            </w:tcBorders>
+          </w:tcPr>
+          <w:p>
+            <w:pPr>
+              <w:cnfStyle w:val="000000000000" w:firstRow="0" w:lastRow="0" w:firstColumn="0" w:lastColumn="0" w:oddVBand="0" w:evenVBand="0" w:oddHBand="0" w:evenHBand="0" w:firstRowFirstColumn="0" w:firstRowLastColumn="0" w:lastRowFirstColumn="0" w:lastRowLastColumn="0"/>
+              <w:rPr>
+                <w:lang w:val="bg-BG"/>
+              </w:rPr>
+            </w:pPr>
+            <w:r>
+              <w:rPr>
+                <w:lang w:val="bg-BG"/>
+              </w:rPr>
+              <w:t>Изкарва менюто</w:t>
+            </w:r>
+          </w:p>
+        </w:tc>
+      </w:tr>
+      <w:tr>
+        <w:trPr>
+          <w:cnfStyle w:val="000000100000" w:firstRow="0" w:lastRow="0" w:firstColumn="0" w:lastColumn="0" w:oddVBand="0" w:evenVBand="0" w:oddHBand="1" w:evenHBand="0" w:firstRowFirstColumn="0" w:firstRowLastColumn="0" w:lastRowFirstColumn="0" w:lastRowLastColumn="0"/>
+          <w:trHeight w:val="273"/>
+        </w:trPr>
+        <w:tc>
+          <w:tcPr>
+            <w:cnfStyle w:val="001000000000" w:firstRow="0" w:lastRow="0" w:firstColumn="1" w:lastColumn="0" w:oddVBand="0" w:evenVBand="0" w:oddHBand="0" w:evenHBand="0" w:firstRowFirstColumn="0" w:firstRowLastColumn="0" w:lastRowFirstColumn="0" w:lastRowLastColumn="0"/>
+            <w:tcW w:w="2378" w:type="dxa"/>
+            <w:tcBorders>
+              <w:top w:val="single" w:sz="4" w:space="0" w:color="auto"/>
+              <w:left w:val="single" w:sz="4" w:space="0" w:color="auto"/>
+              <w:bottom w:val="single" w:sz="4" w:space="0" w:color="auto"/>
+              <w:right w:val="single" w:sz="4" w:space="0" w:color="auto"/>
+            </w:tcBorders>
+          </w:tcPr>
+          <w:p>
+            <w:pPr>
+              <w:rPr>
+                <w:rFonts w:ascii="Consolas" w:hAnsi="Consolas" w:cs="Consolas"/>
+                <w:color w:val="000000"/>
+                <w:sz w:val="19"/>
+                <w:szCs w:val="19"/>
+              </w:rPr>
+            </w:pPr>
+            <w:r>
+              <w:rPr>
+                <w:rFonts w:ascii="Consolas" w:hAnsi="Consolas" w:cs="Consolas"/>
+                <w:color w:val="000000"/>
+                <w:sz w:val="19"/>
+                <w:szCs w:val="19"/>
+              </w:rPr>
+              <w:t>choice</w:t>
+            </w:r>
+          </w:p>
+        </w:tc>
+        <w:tc>
+          <w:tcPr>
+            <w:tcW w:w="2378" w:type="dxa"/>
+            <w:tcBorders>
+              <w:top w:val="single" w:sz="4" w:space="0" w:color="auto"/>
+              <w:left w:val="single" w:sz="4" w:space="0" w:color="auto"/>
+              <w:bottom w:val="single" w:sz="4" w:space="0" w:color="auto"/>
+              <w:right w:val="single" w:sz="4" w:space="0" w:color="auto"/>
+            </w:tcBorders>
+          </w:tcPr>
+          <w:p>
+            <w:pPr>
+              <w:cnfStyle w:val="000000100000" w:firstRow="0" w:lastRow="0" w:firstColumn="0" w:lastColumn="0" w:oddVBand="0" w:evenVBand="0" w:oddHBand="1" w:evenHBand="0" w:firstRowFirstColumn="0" w:firstRowLastColumn="0" w:lastRowFirstColumn="0" w:lastRowLastColumn="0"/>
+              <w:rPr>
+                <w:rFonts w:ascii="Consolas" w:hAnsi="Consolas" w:cs="Consolas"/>
+                <w:color w:val="0000FF"/>
+                <w:sz w:val="19"/>
+                <w:szCs w:val="19"/>
+              </w:rPr>
+            </w:pPr>
+            <w:r>
+              <w:rPr>
+                <w:rFonts w:ascii="Consolas" w:hAnsi="Consolas" w:cs="Consolas"/>
+                <w:color w:val="0000FF"/>
+                <w:sz w:val="19"/>
+                <w:szCs w:val="19"/>
+              </w:rPr>
+              <w:t>void</w:t>
+            </w:r>
+          </w:p>
+        </w:tc>
+        <w:tc>
+          <w:tcPr>
+            <w:tcW w:w="2379" w:type="dxa"/>
+            <w:tcBorders>
+              <w:top w:val="single" w:sz="4" w:space="0" w:color="auto"/>
+              <w:left w:val="single" w:sz="4" w:space="0" w:color="auto"/>
+              <w:bottom w:val="single" w:sz="4" w:space="0" w:color="auto"/>
+              <w:right w:val="single" w:sz="4" w:space="0" w:color="auto"/>
+            </w:tcBorders>
+          </w:tcPr>
+          <w:p>
+            <w:pPr>
+              <w:cnfStyle w:val="000000100000" w:firstRow="0" w:lastRow="0" w:firstColumn="0" w:lastColumn="0" w:oddVBand="0" w:evenVBand="0" w:oddHBand="1" w:evenHBand="0" w:firstRowFirstColumn="0" w:firstRowLastColumn="0" w:lastRowFirstColumn="0" w:lastRowLastColumn="0"/>
+              <w:rPr>
+                <w:rFonts w:ascii="Consolas" w:hAnsi="Consolas" w:cs="Consolas"/>
+                <w:color w:val="0000FF"/>
+                <w:sz w:val="19"/>
+                <w:szCs w:val="19"/>
+              </w:rPr>
+            </w:pPr>
+          </w:p>
+        </w:tc>
+        <w:tc>
+          <w:tcPr>
+            <w:tcW w:w="2379" w:type="dxa"/>
+            <w:tcBorders>
+              <w:top w:val="single" w:sz="4" w:space="0" w:color="auto"/>
+              <w:left w:val="single" w:sz="4" w:space="0" w:color="auto"/>
+              <w:bottom w:val="single" w:sz="4" w:space="0" w:color="auto"/>
+              <w:right w:val="single" w:sz="4" w:space="0" w:color="auto"/>
+            </w:tcBorders>
+          </w:tcPr>
+          <w:p>
+            <w:pPr>
+              <w:cnfStyle w:val="000000100000" w:firstRow="0" w:lastRow="0" w:firstColumn="0" w:lastColumn="0" w:oddVBand="0" w:evenVBand="0" w:oddHBand="1" w:evenHBand="0" w:firstRowFirstColumn="0" w:firstRowLastColumn="0" w:lastRowFirstColumn="0" w:lastRowLastColumn="0"/>
+            </w:pPr>
+            <w:r>
+              <w:rPr>
+                <w:lang w:val="bg-BG"/>
+              </w:rPr>
+              <w:t>Дава избор на играча между лабиринт с размери 10</w:t>
+            </w:r>
+            <w:r>
+              <w:t>x</w:t>
+            </w:r>
+            <w:r>
+              <w:t>10, 20x20, 30x30</w:t>
+            </w:r>
+          </w:p>
+        </w:tc>
+      </w:tr>
+      <w:tr>
+        <w:trPr>
+          <w:trHeight w:val="273"/>
+        </w:trPr>
+        <w:tc>
+          <w:tcPr>
+            <w:cnfStyle w:val="001000000000" w:firstRow="0" w:lastRow="0" w:firstColumn="1" w:lastColumn="0" w:oddVBand="0" w:evenVBand="0" w:oddHBand="0" w:evenHBand="0" w:firstRowFirstColumn="0" w:firstRowLastColumn="0" w:lastRowFirstColumn="0" w:lastRowLastColumn="0"/>
+            <w:tcW w:w="2378" w:type="dxa"/>
+            <w:tcBorders>
+              <w:top w:val="single" w:sz="4" w:space="0" w:color="auto"/>
+              <w:left w:val="single" w:sz="4" w:space="0" w:color="auto"/>
+              <w:bottom w:val="single" w:sz="4" w:space="0" w:color="auto"/>
+              <w:right w:val="single" w:sz="4" w:space="0" w:color="auto"/>
+            </w:tcBorders>
+          </w:tcPr>
+          <w:p>
+            <w:pPr>
+              <w:rPr>
+                <w:rFonts w:ascii="Consolas" w:hAnsi="Consolas" w:cs="Consolas"/>
+                <w:color w:val="000000"/>
+                <w:sz w:val="19"/>
+                <w:szCs w:val="19"/>
+              </w:rPr>
+            </w:pPr>
+            <w:r>
+              <w:rPr>
+                <w:rFonts w:ascii="Consolas" w:hAnsi="Consolas" w:cs="Consolas"/>
+                <w:color w:val="000000"/>
+                <w:sz w:val="19"/>
+                <w:szCs w:val="19"/>
+              </w:rPr>
+              <w:t>rules</w:t>
+            </w:r>
+          </w:p>
+        </w:tc>
+        <w:tc>
+          <w:tcPr>
+            <w:tcW w:w="2378" w:type="dxa"/>
+            <w:tcBorders>
+              <w:top w:val="single" w:sz="4" w:space="0" w:color="auto"/>
+              <w:left w:val="single" w:sz="4" w:space="0" w:color="auto"/>
+              <w:bottom w:val="single" w:sz="4" w:space="0" w:color="auto"/>
+              <w:right w:val="single" w:sz="4" w:space="0" w:color="auto"/>
+            </w:tcBorders>
+          </w:tcPr>
+          <w:p>
+            <w:pPr>
+              <w:cnfStyle w:val="000000000000" w:firstRow="0" w:lastRow="0" w:firstColumn="0" w:lastColumn="0" w:oddVBand="0" w:evenVBand="0" w:oddHBand="0" w:evenHBand="0" w:firstRowFirstColumn="0" w:firstRowLastColumn="0" w:lastRowFirstColumn="0" w:lastRowLastColumn="0"/>
+              <w:rPr>
+                <w:rFonts w:ascii="Consolas" w:hAnsi="Consolas" w:cs="Consolas"/>
+                <w:color w:val="0000FF"/>
+                <w:sz w:val="19"/>
+                <w:szCs w:val="19"/>
+              </w:rPr>
+            </w:pPr>
+            <w:r>
+              <w:rPr>
+                <w:rFonts w:ascii="Consolas" w:hAnsi="Consolas" w:cs="Consolas"/>
+                <w:color w:val="0000FF"/>
+                <w:sz w:val="19"/>
+                <w:szCs w:val="19"/>
+              </w:rPr>
+              <w:t>void</w:t>
+            </w:r>
+          </w:p>
+        </w:tc>
+        <w:tc>
+          <w:tcPr>
+            <w:tcW w:w="2379" w:type="dxa"/>
+            <w:tcBorders>
+              <w:top w:val="single" w:sz="4" w:space="0" w:color="auto"/>
+              <w:left w:val="single" w:sz="4" w:space="0" w:color="auto"/>
+              <w:bottom w:val="single" w:sz="4" w:space="0" w:color="auto"/>
+              <w:right w:val="single" w:sz="4" w:space="0" w:color="auto"/>
+            </w:tcBorders>
+          </w:tcPr>
+          <w:p>
+            <w:pPr>
+              <w:cnfStyle w:val="000000000000" w:firstRow="0" w:lastRow="0" w:firstColumn="0" w:lastColumn="0" w:oddVBand="0" w:evenVBand="0" w:oddHBand="0" w:evenHBand="0" w:firstRowFirstColumn="0" w:firstRowLastColumn="0" w:lastRowFirstColumn="0" w:lastRowLastColumn="0"/>
+              <w:rPr>
+                <w:rFonts w:ascii="Consolas" w:hAnsi="Consolas" w:cs="Consolas"/>
+                <w:color w:val="0000FF"/>
+                <w:sz w:val="19"/>
+                <w:szCs w:val="19"/>
+              </w:rPr>
+            </w:pPr>
+          </w:p>
+        </w:tc>
+        <w:tc>
+          <w:tcPr>
+            <w:tcW w:w="2379" w:type="dxa"/>
+            <w:tcBorders>
+              <w:top w:val="single" w:sz="4" w:space="0" w:color="auto"/>
+              <w:left w:val="single" w:sz="4" w:space="0" w:color="auto"/>
+              <w:bottom w:val="single" w:sz="4" w:space="0" w:color="auto"/>
+              <w:right w:val="single" w:sz="4" w:space="0" w:color="auto"/>
+            </w:tcBorders>
+          </w:tcPr>
+          <w:p>
+            <w:pPr>
+              <w:cnfStyle w:val="000000000000" w:firstRow="0" w:lastRow="0" w:firstColumn="0" w:lastColumn="0" w:oddVBand="0" w:evenVBand="0" w:oddHBand="0" w:evenHBand="0" w:firstRowFirstColumn="0" w:firstRowLastColumn="0" w:lastRowFirstColumn="0" w:lastRowLastColumn="0"/>
+              <w:rPr>
+                <w:lang w:val="bg-BG"/>
+              </w:rPr>
+            </w:pPr>
+            <w:r>
+              <w:rPr>
+                <w:lang w:val="bg-BG"/>
+              </w:rPr>
+              <w:t xml:space="preserve">Принтира </w:t>
+            </w:r>
+            <w:r>
+              <w:rPr>
+                <w:lang w:val="bg-BG"/>
+              </w:rPr>
+              <w:t>правилата</w:t>
+            </w:r>
+            <w:r>
+              <w:rPr>
+                <w:lang w:val="bg-BG"/>
+              </w:rPr>
+              <w:t xml:space="preserve"> стандартния изход</w:t>
+            </w:r>
+          </w:p>
+        </w:tc>
+      </w:tr>
+    </w:tbl>
+    <w:p>
+      <w:pPr>
+        <w:jc w:val="both"/>
         <w:rPr>
           <w:lang w:val="bg-BG"/>
         </w:rPr>
@@ -5148,6 +6982,99 @@
       <w:szCs w:val="26"/>
     </w:rPr>
   </w:style>
+  <w:style w:type="table" w:styleId="TableGrid">
+    <w:name w:val="Table Grid"/>
+    <w:basedOn w:val="TableNormal"/>
+    <w:uiPriority w:val="39"/>
+    <w:rsid w:val="003F3A44"/>
+    <w:pPr>
+      <w:spacing w:after="0" w:line="240" w:lineRule="auto"/>
+    </w:pPr>
+    <w:tblPr>
+      <w:tblBorders>
+        <w:top w:val="single" w:sz="4" w:space="0" w:color="auto"/>
+        <w:left w:val="single" w:sz="4" w:space="0" w:color="auto"/>
+        <w:bottom w:val="single" w:sz="4" w:space="0" w:color="auto"/>
+        <w:right w:val="single" w:sz="4" w:space="0" w:color="auto"/>
+        <w:insideH w:val="single" w:sz="4" w:space="0" w:color="auto"/>
+        <w:insideV w:val="single" w:sz="4" w:space="0" w:color="auto"/>
+      </w:tblBorders>
+    </w:tblPr>
+  </w:style>
+  <w:style w:type="table" w:styleId="ListTable4-Accent1">
+    <w:name w:val="List Table 4 Accent 1"/>
+    <w:basedOn w:val="TableNormal"/>
+    <w:uiPriority w:val="49"/>
+    <w:rsid w:val="003F3A44"/>
+    <w:pPr>
+      <w:spacing w:after="0" w:line="240" w:lineRule="auto"/>
+    </w:pPr>
+    <w:tblPr>
+      <w:tblStyleRowBandSize w:val="1"/>
+      <w:tblStyleColBandSize w:val="1"/>
+      <w:tblBorders>
+        <w:top w:val="single" w:sz="4" w:space="0" w:color="8EAADB" w:themeColor="accent1" w:themeTint="99"/>
+        <w:left w:val="single" w:sz="4" w:space="0" w:color="8EAADB" w:themeColor="accent1" w:themeTint="99"/>
+        <w:bottom w:val="single" w:sz="4" w:space="0" w:color="8EAADB" w:themeColor="accent1" w:themeTint="99"/>
+        <w:right w:val="single" w:sz="4" w:space="0" w:color="8EAADB" w:themeColor="accent1" w:themeTint="99"/>
+        <w:insideH w:val="single" w:sz="4" w:space="0" w:color="8EAADB" w:themeColor="accent1" w:themeTint="99"/>
+      </w:tblBorders>
+    </w:tblPr>
+    <w:tblStylePr w:type="firstRow">
+      <w:rPr>
+        <w:b/>
+        <w:bCs/>
+        <w:color w:val="FFFFFF" w:themeColor="background1"/>
+      </w:rPr>
+      <w:tblPr/>
+      <w:tcPr>
+        <w:tcBorders>
+          <w:top w:val="single" w:sz="4" w:space="0" w:color="4472C4" w:themeColor="accent1"/>
+          <w:left w:val="single" w:sz="4" w:space="0" w:color="4472C4" w:themeColor="accent1"/>
+          <w:bottom w:val="single" w:sz="4" w:space="0" w:color="4472C4" w:themeColor="accent1"/>
+          <w:right w:val="single" w:sz="4" w:space="0" w:color="4472C4" w:themeColor="accent1"/>
+          <w:insideH w:val="nil"/>
+        </w:tcBorders>
+        <w:shd w:val="clear" w:color="auto" w:fill="4472C4" w:themeFill="accent1"/>
+      </w:tcPr>
+    </w:tblStylePr>
+    <w:tblStylePr w:type="lastRow">
+      <w:rPr>
+        <w:b/>
+        <w:bCs/>
+      </w:rPr>
+      <w:tblPr/>
+      <w:tcPr>
+        <w:tcBorders>
+          <w:top w:val="double" w:sz="4" w:space="0" w:color="8EAADB" w:themeColor="accent1" w:themeTint="99"/>
+        </w:tcBorders>
+      </w:tcPr>
+    </w:tblStylePr>
+    <w:tblStylePr w:type="firstCol">
+      <w:rPr>
+        <w:b/>
+        <w:bCs/>
+      </w:rPr>
+    </w:tblStylePr>
+    <w:tblStylePr w:type="lastCol">
+      <w:rPr>
+        <w:b/>
+        <w:bCs/>
+      </w:rPr>
+    </w:tblStylePr>
+    <w:tblStylePr w:type="band1Vert">
+      <w:tblPr/>
+      <w:tcPr>
+        <w:shd w:val="clear" w:color="auto" w:fill="D9E2F3" w:themeFill="accent1" w:themeFillTint="33"/>
+      </w:tcPr>
+    </w:tblStylePr>
+    <w:tblStylePr w:type="band1Horz">
+      <w:tblPr/>
+      <w:tcPr>
+        <w:shd w:val="clear" w:color="auto" w:fill="D9E2F3" w:themeFill="accent1" w:themeFillTint="33"/>
+      </w:tcPr>
+    </w:tblStylePr>
+  </w:style>
 </w:styles>
 </file>
 

</xml_diff>